<commit_message>
more ch 3 updates
</commit_message>
<xml_diff>
--- a/Updated Guides/3 Excel Data Entry and Graphs.docx
+++ b/Updated Guides/3 Excel Data Entry and Graphs.docx
@@ -24,7 +24,15 @@
     <w:p/>
     <w:p>
       <w:r>
-        <w:t>When we enter data to use in JASP, we want to follow the “tidy data” rule. Tidy data is:</w:t>
+        <w:t xml:space="preserve">When we enter data to use in </w:t>
+      </w:r>
+      <w:proofErr w:type="spellStart"/>
+      <w:r>
+        <w:t>JASP</w:t>
+      </w:r>
+      <w:proofErr w:type="spellEnd"/>
+      <w:r>
+        <w:t>, we want to follow the “tidy data” rule. Tidy data is:</w:t>
       </w:r>
     </w:p>
     <w:p>
@@ -123,8 +131,13 @@
     </w:p>
     <w:p/>
     <w:p>
-      <w:r>
-        <w:t xml:space="preserve">JASP will understand that the first row of the dataset is the name of each variable. </w:t>
+      <w:proofErr w:type="spellStart"/>
+      <w:r>
+        <w:t>JASP</w:t>
+      </w:r>
+      <w:proofErr w:type="spellEnd"/>
+      <w:r>
+        <w:t xml:space="preserve"> will understand that the first row of the dataset is the name of each variable. </w:t>
       </w:r>
     </w:p>
     <w:p/>
@@ -198,8 +211,13 @@
     </w:p>
     <w:p/>
     <w:p>
-      <w:r>
-        <w:t xml:space="preserve">JASP will interpret the second </w:t>
+      <w:proofErr w:type="spellStart"/>
+      <w:r>
+        <w:t>JASP</w:t>
+      </w:r>
+      <w:proofErr w:type="spellEnd"/>
+      <w:r>
+        <w:t xml:space="preserve"> will interpret the second </w:t>
       </w:r>
       <w:r>
         <w:rPr>
@@ -209,6 +227,70 @@
       </w:r>
       <w:r>
         <w:t>as the start of the data points (or each participant in your dataset). This dataset would be considered “tidy” because each person is a specific row (Male participant who rated Loves Cats as 4, Female participant who rated Loves Cats as 8, etc.) AND each column is a different variable (Gender and Loves Cats).</w:t>
+      </w:r>
+    </w:p>
+    <w:p/>
+    <w:p>
+      <w:pPr>
+        <w:rPr>
+          <w:b/>
+        </w:rPr>
+      </w:pPr>
+      <w:r>
+        <w:rPr>
+          <w:b/>
+        </w:rPr>
+        <w:t>Note: When entering the nominal/ordinal variables, make sure that your spelling and capitalization are consistent with no spaces after! If you have one capital “Male”</w:t>
+      </w:r>
+      <w:r>
+        <w:rPr>
+          <w:b/>
+        </w:rPr>
+        <w:t>, o</w:t>
+      </w:r>
+      <w:r>
+        <w:rPr>
+          <w:b/>
+        </w:rPr>
+        <w:t>ne lowercase “male”</w:t>
+      </w:r>
+      <w:r>
+        <w:rPr>
+          <w:b/>
+        </w:rPr>
+        <w:t>, one “</w:t>
+      </w:r>
+      <w:proofErr w:type="gramStart"/>
+      <w:r>
+        <w:rPr>
+          <w:b/>
+        </w:rPr>
+        <w:t>Male ”</w:t>
+      </w:r>
+      <w:proofErr w:type="gramEnd"/>
+      <w:r>
+        <w:rPr>
+          <w:b/>
+        </w:rPr>
+        <w:t>, and one “male ”, you</w:t>
+      </w:r>
+      <w:r>
+        <w:rPr>
+          <w:b/>
+        </w:rPr>
+        <w:t xml:space="preserve"> will </w:t>
+      </w:r>
+      <w:r>
+        <w:rPr>
+          <w:b/>
+        </w:rPr>
+        <w:t xml:space="preserve">end up with four separate Male groups instead of all Males being grouped together. </w:t>
+      </w:r>
+      <w:r>
+        <w:rPr>
+          <w:b/>
+        </w:rPr>
+        <w:t xml:space="preserve"> </w:t>
       </w:r>
     </w:p>
     <w:p/>
@@ -273,75 +355,13 @@
       </w:r>
     </w:p>
     <w:p/>
-    <w:p/>
-    <w:p/>
-    <w:p/>
-    <w:p/>
     <w:p>
       <w:r>
         <w:lastRenderedPageBreak/>
-        <w:t xml:space="preserve">If you want to use your Excel file in JASP, you will need to save it as a </w:t>
-      </w:r>
-      <w:r>
-        <w:rPr>
-          <w:b/>
-        </w:rPr>
-        <w:t>.csv</w:t>
-      </w:r>
-      <w:r>
-        <w:rPr>
-          <w:b/>
-        </w:rPr>
-        <w:t xml:space="preserve"> </w:t>
-      </w:r>
-      <w:r>
-        <w:t xml:space="preserve">file. </w:t>
-      </w:r>
-      <w:r>
-        <w:t xml:space="preserve">Normal excel files are </w:t>
-      </w:r>
-      <w:r>
-        <w:rPr>
-          <w:b/>
-        </w:rPr>
-        <w:t>.</w:t>
-      </w:r>
-      <w:proofErr w:type="spellStart"/>
-      <w:r>
-        <w:rPr>
-          <w:b/>
-        </w:rPr>
-        <w:t>xsl</w:t>
-      </w:r>
-      <w:proofErr w:type="spellEnd"/>
-      <w:r>
-        <w:rPr>
-          <w:b/>
-        </w:rPr>
-        <w:t xml:space="preserve"> or .</w:t>
-      </w:r>
-      <w:proofErr w:type="spellStart"/>
-      <w:r>
-        <w:rPr>
-          <w:b/>
-        </w:rPr>
-        <w:t>xslx</w:t>
-      </w:r>
-      <w:proofErr w:type="spellEnd"/>
-      <w:r>
-        <w:t xml:space="preserve"> but you will want to pick </w:t>
-      </w:r>
-      <w:r>
-        <w:rPr>
-          <w:b/>
-        </w:rPr>
-        <w:t xml:space="preserve">Comma Separated Values. </w:t>
-      </w:r>
-      <w:r>
-        <w:t xml:space="preserve">There are a couple options, but use the </w:t>
-      </w:r>
-      <w:r>
-        <w:t xml:space="preserve">one with no other special indicators (i.e., UTF-8). </w:t>
+        <w:t xml:space="preserve">Another thing you will want to do after your data is entered is to make sure the cells for your scale variables are formatted as numbers in Excel. To do this </w:t>
+      </w:r>
+      <w:r>
+        <w:t xml:space="preserve">you will select those values that you entered for your scale variables, find the “Number Format” section on the Home ribbon, and select “Number” from the drop-down menu. </w:t>
       </w:r>
     </w:p>
     <w:p/>
@@ -351,10 +371,10 @@
           <w:noProof/>
         </w:rPr>
         <w:drawing>
-          <wp:inline distT="0" distB="0" distL="0" distR="0" wp14:anchorId="664C3B90" wp14:editId="2AB790B8">
-            <wp:extent cx="5943600" cy="5262880"/>
-            <wp:effectExtent l="0" t="0" r="0" b="0"/>
-            <wp:docPr id="23" name="Picture 23"/>
+          <wp:inline distT="0" distB="0" distL="0" distR="0" wp14:anchorId="4261790E" wp14:editId="0811AE8C">
+            <wp:extent cx="4404360" cy="3232217"/>
+            <wp:effectExtent l="0" t="0" r="0" b="6350"/>
+            <wp:docPr id="52" name="Picture 52"/>
             <wp:cNvGraphicFramePr>
               <a:graphicFrameLocks xmlns:a="http://schemas.openxmlformats.org/drawingml/2006/main" noChangeAspect="1"/>
             </wp:cNvGraphicFramePr>
@@ -374,7 +394,7 @@
                   <pic:spPr>
                     <a:xfrm>
                       <a:off x="0" y="0"/>
-                      <a:ext cx="5943600" cy="5262880"/>
+                      <a:ext cx="4417117" cy="3241579"/>
                     </a:xfrm>
                     <a:prstGeom prst="rect">
                       <a:avLst/>
@@ -390,7 +410,7 @@
     <w:p/>
     <w:p>
       <w:r>
-        <w:t>You will likely see this window as well:</w:t>
+        <w:t>After changing the cells to be formatted as numbers, Excel usually automatically will add two decimal places. If you are dealing with an interval variable however, you will want to get rid of those. To do this, you will select the data that you need to change the decimal places of and use the “Decrease Decimal” button in the Number Format section. By clicking this twice, you should be left with only your whole numbers.</w:t>
       </w:r>
     </w:p>
     <w:p/>
@@ -399,12 +419,11 @@
         <w:rPr>
           <w:noProof/>
         </w:rPr>
-        <w:lastRenderedPageBreak/>
         <w:drawing>
-          <wp:inline distT="0" distB="0" distL="0" distR="0" wp14:anchorId="4661FF5C" wp14:editId="388E40DE">
-            <wp:extent cx="5702300" cy="2451100"/>
+          <wp:inline distT="0" distB="0" distL="0" distR="0" wp14:anchorId="713B8E38" wp14:editId="69C0DAEC">
+            <wp:extent cx="4495800" cy="2884324"/>
             <wp:effectExtent l="0" t="0" r="0" b="0"/>
-            <wp:docPr id="28" name="Picture 28"/>
+            <wp:docPr id="65" name="Picture 65"/>
             <wp:cNvGraphicFramePr>
               <a:graphicFrameLocks xmlns:a="http://schemas.openxmlformats.org/drawingml/2006/main" noChangeAspect="1"/>
             </wp:cNvGraphicFramePr>
@@ -424,7 +443,7 @@
                   <pic:spPr>
                     <a:xfrm>
                       <a:off x="0" y="0"/>
-                      <a:ext cx="5702300" cy="2451100"/>
+                      <a:ext cx="4523894" cy="2902348"/>
                     </a:xfrm>
                     <a:prstGeom prst="rect">
                       <a:avLst/>
@@ -440,70 +459,92 @@
     <w:p/>
     <w:p>
       <w:r>
-        <w:t xml:space="preserve">Click “yes”. </w:t>
-      </w:r>
-    </w:p>
-    <w:p/>
-    <w:p>
-      <w:pPr>
-        <w:pStyle w:val="Heading1"/>
-        <w:rPr>
-          <w:rFonts w:ascii="Times New Roman" w:hAnsi="Times New Roman" w:cs="Times New Roman"/>
+        <w:t xml:space="preserve">If you want to use your Excel file in </w:t>
+      </w:r>
+      <w:proofErr w:type="spellStart"/>
+      <w:r>
+        <w:t>JASP</w:t>
+      </w:r>
+      <w:proofErr w:type="spellEnd"/>
+      <w:r>
+        <w:t xml:space="preserve">, you will need to save it as a </w:t>
+      </w:r>
+      <w:r>
+        <w:rPr>
           <w:b/>
-          <w:color w:val="000000" w:themeColor="text1"/>
-        </w:rPr>
-      </w:pPr>
-      <w:bookmarkStart w:id="0" w:name="OLE_LINK1"/>
-      <w:r>
-        <w:rPr>
-          <w:rFonts w:ascii="Times New Roman" w:hAnsi="Times New Roman" w:cs="Times New Roman"/>
+        </w:rPr>
+        <w:t>.csv</w:t>
+      </w:r>
+      <w:r>
+        <w:rPr>
           <w:b/>
-          <w:color w:val="000000" w:themeColor="text1"/>
-        </w:rPr>
-        <w:t>Editing</w:t>
-      </w:r>
-      <w:r>
-        <w:rPr>
-          <w:rFonts w:ascii="Times New Roman" w:hAnsi="Times New Roman" w:cs="Times New Roman"/>
+        </w:rPr>
+        <w:t xml:space="preserve"> </w:t>
+      </w:r>
+      <w:r>
+        <w:t xml:space="preserve">file. </w:t>
+      </w:r>
+      <w:r>
+        <w:t xml:space="preserve">Normal excel files are </w:t>
+      </w:r>
+      <w:r>
+        <w:rPr>
           <w:b/>
-          <w:color w:val="000000" w:themeColor="text1"/>
-        </w:rPr>
-        <w:t xml:space="preserve"> Data in </w:t>
-      </w:r>
-      <w:r>
-        <w:rPr>
-          <w:rFonts w:ascii="Times New Roman" w:hAnsi="Times New Roman" w:cs="Times New Roman"/>
+        </w:rPr>
+        <w:t>.</w:t>
+      </w:r>
+      <w:proofErr w:type="spellStart"/>
+      <w:r>
+        <w:rPr>
           <w:b/>
-          <w:color w:val="000000" w:themeColor="text1"/>
-        </w:rPr>
-        <w:t>JASP</w:t>
-      </w:r>
-      <w:r>
-        <w:rPr>
-          <w:rFonts w:ascii="Times New Roman" w:hAnsi="Times New Roman" w:cs="Times New Roman"/>
+        </w:rPr>
+        <w:t>xsl</w:t>
+      </w:r>
+      <w:proofErr w:type="spellEnd"/>
+      <w:r>
+        <w:rPr>
           <w:b/>
-          <w:color w:val="000000" w:themeColor="text1"/>
-        </w:rPr>
-        <w:t>:</w:t>
-      </w:r>
-    </w:p>
-    <w:bookmarkEnd w:id="0"/>
-    <w:p/>
-    <w:p>
-      <w:r>
-        <w:t xml:space="preserve">To open a data file click “File” </w:t>
-      </w:r>
-      <w:r>
-        <w:sym w:font="Wingdings" w:char="F0E0"/>
-      </w:r>
-      <w:r>
-        <w:t xml:space="preserve"> “Computer” </w:t>
-      </w:r>
-      <w:r>
-        <w:sym w:font="Wingdings" w:char="F0E0"/>
-      </w:r>
-      <w:r>
-        <w:t xml:space="preserve"> “Browse” and select the file from your computer. </w:t>
+        </w:rPr>
+        <w:t xml:space="preserve"> </w:t>
+      </w:r>
+      <w:proofErr w:type="gramStart"/>
+      <w:r>
+        <w:rPr>
+          <w:b/>
+        </w:rPr>
+        <w:t>or .</w:t>
+      </w:r>
+      <w:proofErr w:type="spellStart"/>
+      <w:r>
+        <w:rPr>
+          <w:b/>
+        </w:rPr>
+        <w:t>xslx</w:t>
+      </w:r>
+      <w:proofErr w:type="spellEnd"/>
+      <w:proofErr w:type="gramEnd"/>
+      <w:r>
+        <w:t xml:space="preserve"> but you will want to pick </w:t>
+      </w:r>
+      <w:r>
+        <w:rPr>
+          <w:b/>
+        </w:rPr>
+        <w:t xml:space="preserve">Comma Separated Values. </w:t>
+      </w:r>
+      <w:r>
+        <w:t xml:space="preserve">There are a couple </w:t>
+      </w:r>
+      <w:proofErr w:type="gramStart"/>
+      <w:r>
+        <w:t>options, but</w:t>
+      </w:r>
+      <w:proofErr w:type="gramEnd"/>
+      <w:r>
+        <w:t xml:space="preserve"> use the </w:t>
+      </w:r>
+      <w:r>
+        <w:t xml:space="preserve">one with no other special indicators (i.e., UTF-8). </w:t>
       </w:r>
     </w:p>
     <w:p/>
@@ -513,10 +554,10 @@
           <w:noProof/>
         </w:rPr>
         <w:drawing>
-          <wp:inline distT="0" distB="0" distL="0" distR="0" wp14:anchorId="2DDF1435" wp14:editId="40542EB3">
-            <wp:extent cx="5943600" cy="2345055"/>
-            <wp:effectExtent l="0" t="0" r="0" b="4445"/>
-            <wp:docPr id="2" name="Picture 2"/>
+          <wp:inline distT="0" distB="0" distL="0" distR="0" wp14:anchorId="664C3B90" wp14:editId="0F55AC2B">
+            <wp:extent cx="5356606" cy="4743115"/>
+            <wp:effectExtent l="0" t="0" r="0" b="635"/>
+            <wp:docPr id="23" name="Picture 23"/>
             <wp:cNvGraphicFramePr>
               <a:graphicFrameLocks xmlns:a="http://schemas.openxmlformats.org/drawingml/2006/main" noChangeAspect="1"/>
             </wp:cNvGraphicFramePr>
@@ -536,7 +577,7 @@
                   <pic:spPr>
                     <a:xfrm>
                       <a:off x="0" y="0"/>
-                      <a:ext cx="5943600" cy="2345055"/>
+                      <a:ext cx="5365281" cy="4750796"/>
                     </a:xfrm>
                     <a:prstGeom prst="rect">
                       <a:avLst/>
@@ -550,19 +591,9 @@
       </w:r>
     </w:p>
     <w:p/>
-    <w:p/>
-    <w:p/>
-    <w:p/>
-    <w:p/>
-    <w:p/>
-    <w:p/>
-    <w:p/>
-    <w:p/>
-    <w:p/>
-    <w:p>
-      <w:r>
-        <w:lastRenderedPageBreak/>
-        <w:t>We have now opened the .csv excel file we made above in the example.</w:t>
+    <w:p>
+      <w:r>
+        <w:t>You will likely see this window as well:</w:t>
       </w:r>
     </w:p>
     <w:p/>
@@ -572,10 +603,10 @@
           <w:noProof/>
         </w:rPr>
         <w:drawing>
-          <wp:inline distT="0" distB="0" distL="0" distR="0" wp14:anchorId="66B83F74" wp14:editId="1A707EC3">
-            <wp:extent cx="5128260" cy="3104351"/>
-            <wp:effectExtent l="0" t="0" r="0" b="1270"/>
-            <wp:docPr id="5" name="Picture 5"/>
+          <wp:inline distT="0" distB="0" distL="0" distR="0" wp14:anchorId="4661FF5C" wp14:editId="0541CF0E">
+            <wp:extent cx="3909060" cy="1680287"/>
+            <wp:effectExtent l="0" t="0" r="0" b="0"/>
+            <wp:docPr id="28" name="Picture 28"/>
             <wp:cNvGraphicFramePr>
               <a:graphicFrameLocks xmlns:a="http://schemas.openxmlformats.org/drawingml/2006/main" noChangeAspect="1"/>
             </wp:cNvGraphicFramePr>
@@ -595,7 +626,7 @@
                   <pic:spPr>
                     <a:xfrm>
                       <a:off x="0" y="0"/>
-                      <a:ext cx="5142530" cy="3112989"/>
+                      <a:ext cx="4001463" cy="1720006"/>
                     </a:xfrm>
                     <a:prstGeom prst="rect">
                       <a:avLst/>
@@ -611,7 +642,80 @@
     <w:p/>
     <w:p>
       <w:r>
-        <w:t xml:space="preserve">If you want to edit the data found in JASP, double click on a cell of the data. After you double click, Excel will open, and you can edit like we did in excel earlier. I added two more lines of data. </w:t>
+        <w:t xml:space="preserve">Click “yes”. </w:t>
+      </w:r>
+    </w:p>
+    <w:p>
+      <w:pPr>
+        <w:pStyle w:val="Heading1"/>
+        <w:rPr>
+          <w:rFonts w:ascii="Times New Roman" w:hAnsi="Times New Roman" w:cs="Times New Roman"/>
+          <w:b/>
+          <w:color w:val="000000" w:themeColor="text1"/>
+        </w:rPr>
+      </w:pPr>
+      <w:bookmarkStart w:id="0" w:name="OLE_LINK1"/>
+      <w:r>
+        <w:rPr>
+          <w:rFonts w:ascii="Times New Roman" w:hAnsi="Times New Roman" w:cs="Times New Roman"/>
+          <w:b/>
+          <w:color w:val="000000" w:themeColor="text1"/>
+        </w:rPr>
+        <w:lastRenderedPageBreak/>
+        <w:t>Editing</w:t>
+      </w:r>
+      <w:r>
+        <w:rPr>
+          <w:rFonts w:ascii="Times New Roman" w:hAnsi="Times New Roman" w:cs="Times New Roman"/>
+          <w:b/>
+          <w:color w:val="000000" w:themeColor="text1"/>
+        </w:rPr>
+        <w:t xml:space="preserve"> Data in </w:t>
+      </w:r>
+      <w:proofErr w:type="spellStart"/>
+      <w:r>
+        <w:rPr>
+          <w:rFonts w:ascii="Times New Roman" w:hAnsi="Times New Roman" w:cs="Times New Roman"/>
+          <w:b/>
+          <w:color w:val="000000" w:themeColor="text1"/>
+        </w:rPr>
+        <w:t>JASP</w:t>
+      </w:r>
+      <w:proofErr w:type="spellEnd"/>
+      <w:r>
+        <w:rPr>
+          <w:rFonts w:ascii="Times New Roman" w:hAnsi="Times New Roman" w:cs="Times New Roman"/>
+          <w:b/>
+          <w:color w:val="000000" w:themeColor="text1"/>
+        </w:rPr>
+        <w:t>:</w:t>
+      </w:r>
+    </w:p>
+    <w:bookmarkEnd w:id="0"/>
+    <w:p/>
+    <w:p>
+      <w:r>
+        <w:t xml:space="preserve">To open a data </w:t>
+      </w:r>
+      <w:proofErr w:type="gramStart"/>
+      <w:r>
+        <w:t>file</w:t>
+      </w:r>
+      <w:proofErr w:type="gramEnd"/>
+      <w:r>
+        <w:t xml:space="preserve"> click “File” </w:t>
+      </w:r>
+      <w:r>
+        <w:sym w:font="Wingdings" w:char="F0E0"/>
+      </w:r>
+      <w:r>
+        <w:t xml:space="preserve"> “Computer” </w:t>
+      </w:r>
+      <w:r>
+        <w:sym w:font="Wingdings" w:char="F0E0"/>
+      </w:r>
+      <w:r>
+        <w:t xml:space="preserve"> “Browse” and select the file from your computer. </w:t>
       </w:r>
     </w:p>
     <w:p/>
@@ -621,10 +725,10 @@
           <w:noProof/>
         </w:rPr>
         <w:drawing>
-          <wp:inline distT="0" distB="0" distL="0" distR="0" wp14:anchorId="48E5B187" wp14:editId="7CE12507">
-            <wp:extent cx="2621280" cy="3297495"/>
-            <wp:effectExtent l="0" t="0" r="7620" b="0"/>
-            <wp:docPr id="6" name="Picture 6"/>
+          <wp:inline distT="0" distB="0" distL="0" distR="0" wp14:anchorId="2DDF1435" wp14:editId="40542EB3">
+            <wp:extent cx="5943600" cy="2345055"/>
+            <wp:effectExtent l="0" t="0" r="0" b="4445"/>
+            <wp:docPr id="2" name="Picture 2"/>
             <wp:cNvGraphicFramePr>
               <a:graphicFrameLocks xmlns:a="http://schemas.openxmlformats.org/drawingml/2006/main" noChangeAspect="1"/>
             </wp:cNvGraphicFramePr>
@@ -644,7 +748,7 @@
                   <pic:spPr>
                     <a:xfrm>
                       <a:off x="0" y="0"/>
-                      <a:ext cx="2631949" cy="3310916"/>
+                      <a:ext cx="5943600" cy="2345055"/>
                     </a:xfrm>
                     <a:prstGeom prst="rect">
                       <a:avLst/>
@@ -657,19 +761,24 @@
         </w:drawing>
       </w:r>
     </w:p>
-    <w:p>
-      <w:r>
-        <w:t xml:space="preserve">Now, save your data in Excel by clicking the “Save” icon </w:t>
-      </w:r>
+    <w:p/>
+    <w:p/>
+    <w:p>
+      <w:r>
+        <w:t>We have now opened the .csv excel file we made above in the example.</w:t>
+      </w:r>
+    </w:p>
+    <w:p/>
+    <w:p>
       <w:r>
         <w:rPr>
           <w:noProof/>
         </w:rPr>
         <w:drawing>
-          <wp:inline distT="0" distB="0" distL="0" distR="0" wp14:anchorId="4980B096" wp14:editId="690358C9">
-            <wp:extent cx="381000" cy="381000"/>
-            <wp:effectExtent l="0" t="0" r="0" b="0"/>
-            <wp:docPr id="7" name="Picture 7"/>
+          <wp:inline distT="0" distB="0" distL="0" distR="0" wp14:anchorId="66B83F74" wp14:editId="1A707EC3">
+            <wp:extent cx="5128260" cy="3104351"/>
+            <wp:effectExtent l="0" t="0" r="0" b="1270"/>
+            <wp:docPr id="5" name="Picture 5"/>
             <wp:cNvGraphicFramePr>
               <a:graphicFrameLocks xmlns:a="http://schemas.openxmlformats.org/drawingml/2006/main" noChangeAspect="1"/>
             </wp:cNvGraphicFramePr>
@@ -689,7 +798,7 @@
                   <pic:spPr>
                     <a:xfrm>
                       <a:off x="0" y="0"/>
-                      <a:ext cx="381000" cy="381000"/>
+                      <a:ext cx="5142530" cy="3112989"/>
                     </a:xfrm>
                     <a:prstGeom prst="rect">
                       <a:avLst/>
@@ -701,14 +810,25 @@
           </wp:inline>
         </w:drawing>
       </w:r>
-      <w:r>
-        <w:t xml:space="preserve"> or by using “File” </w:t>
-      </w:r>
-      <w:r>
-        <w:sym w:font="Wingdings" w:char="F0E0"/>
-      </w:r>
-      <w:r>
-        <w:t xml:space="preserve"> “Save”. When you switch back to JASP, you will see the updated data. </w:t>
+    </w:p>
+    <w:p/>
+    <w:p>
+      <w:r>
+        <w:t xml:space="preserve">If you want to edit the data found in </w:t>
+      </w:r>
+      <w:proofErr w:type="spellStart"/>
+      <w:r>
+        <w:t>JASP</w:t>
+      </w:r>
+      <w:proofErr w:type="spellEnd"/>
+      <w:r>
+        <w:t>, double click on a cell of the data. After you double click, Excel will open, a</w:t>
+      </w:r>
+      <w:r>
+        <w:t>nd you can edit like we did in E</w:t>
+      </w:r>
+      <w:r>
+        <w:t xml:space="preserve">xcel earlier. I added two more lines of data. </w:t>
       </w:r>
     </w:p>
     <w:p/>
@@ -717,11 +837,12 @@
         <w:rPr>
           <w:noProof/>
         </w:rPr>
+        <w:lastRenderedPageBreak/>
         <w:drawing>
-          <wp:inline distT="0" distB="0" distL="0" distR="0" wp14:anchorId="75317021" wp14:editId="75A74AB2">
-            <wp:extent cx="5943600" cy="3601720"/>
-            <wp:effectExtent l="0" t="0" r="0" b="5080"/>
-            <wp:docPr id="8" name="Picture 8"/>
+          <wp:inline distT="0" distB="0" distL="0" distR="0" wp14:anchorId="48E5B187" wp14:editId="7CE12507">
+            <wp:extent cx="2621280" cy="3297495"/>
+            <wp:effectExtent l="0" t="0" r="7620" b="0"/>
+            <wp:docPr id="6" name="Picture 6"/>
             <wp:cNvGraphicFramePr>
               <a:graphicFrameLocks xmlns:a="http://schemas.openxmlformats.org/drawingml/2006/main" noChangeAspect="1"/>
             </wp:cNvGraphicFramePr>
@@ -741,7 +862,7 @@
                   <pic:spPr>
                     <a:xfrm>
                       <a:off x="0" y="0"/>
-                      <a:ext cx="5943600" cy="3601720"/>
+                      <a:ext cx="2631949" cy="3310916"/>
                     </a:xfrm>
                     <a:prstGeom prst="rect">
                       <a:avLst/>
@@ -754,23 +875,19 @@
         </w:drawing>
       </w:r>
     </w:p>
-    <w:p/>
-    <w:p>
-      <w:r>
-        <w:t>If you are using a built in dataset for JASP, they don’t want you to edit their original data. If you double click on that data, you will see the following box:</w:t>
-      </w:r>
-    </w:p>
-    <w:p/>
-    <w:p>
+    <w:p>
+      <w:r>
+        <w:t xml:space="preserve">Now, save your data in Excel by clicking the “Save” icon </w:t>
+      </w:r>
       <w:r>
         <w:rPr>
           <w:noProof/>
         </w:rPr>
         <w:drawing>
-          <wp:inline distT="0" distB="0" distL="0" distR="0" wp14:anchorId="54F0A9E7" wp14:editId="3E81CE6E">
-            <wp:extent cx="5943600" cy="2160270"/>
+          <wp:inline distT="0" distB="0" distL="0" distR="0" wp14:anchorId="4980B096" wp14:editId="690358C9">
+            <wp:extent cx="381000" cy="381000"/>
             <wp:effectExtent l="0" t="0" r="0" b="0"/>
-            <wp:docPr id="1" name="Picture 1"/>
+            <wp:docPr id="7" name="Picture 7"/>
             <wp:cNvGraphicFramePr>
               <a:graphicFrameLocks xmlns:a="http://schemas.openxmlformats.org/drawingml/2006/main" noChangeAspect="1"/>
             </wp:cNvGraphicFramePr>
@@ -790,6 +907,300 @@
                   <pic:spPr>
                     <a:xfrm>
                       <a:off x="0" y="0"/>
+                      <a:ext cx="381000" cy="381000"/>
+                    </a:xfrm>
+                    <a:prstGeom prst="rect">
+                      <a:avLst/>
+                    </a:prstGeom>
+                  </pic:spPr>
+                </pic:pic>
+              </a:graphicData>
+            </a:graphic>
+          </wp:inline>
+        </w:drawing>
+      </w:r>
+      <w:r>
+        <w:t xml:space="preserve"> or by using “File” </w:t>
+      </w:r>
+      <w:r>
+        <w:sym w:font="Wingdings" w:char="F0E0"/>
+      </w:r>
+      <w:r>
+        <w:t xml:space="preserve"> “Save”. When you switch back to </w:t>
+      </w:r>
+      <w:proofErr w:type="spellStart"/>
+      <w:r>
+        <w:t>JASP</w:t>
+      </w:r>
+      <w:proofErr w:type="spellEnd"/>
+      <w:r>
+        <w:t xml:space="preserve">, you will see the updated data. </w:t>
+      </w:r>
+    </w:p>
+    <w:p/>
+    <w:p>
+      <w:r>
+        <w:rPr>
+          <w:noProof/>
+        </w:rPr>
+        <w:drawing>
+          <wp:inline distT="0" distB="0" distL="0" distR="0" wp14:anchorId="75317021" wp14:editId="75A74AB2">
+            <wp:extent cx="5943600" cy="3601720"/>
+            <wp:effectExtent l="0" t="0" r="0" b="5080"/>
+            <wp:docPr id="8" name="Picture 8"/>
+            <wp:cNvGraphicFramePr>
+              <a:graphicFrameLocks xmlns:a="http://schemas.openxmlformats.org/drawingml/2006/main" noChangeAspect="1"/>
+            </wp:cNvGraphicFramePr>
+            <a:graphic xmlns:a="http://schemas.openxmlformats.org/drawingml/2006/main">
+              <a:graphicData uri="http://schemas.openxmlformats.org/drawingml/2006/picture">
+                <pic:pic xmlns:pic="http://schemas.openxmlformats.org/drawingml/2006/picture">
+                  <pic:nvPicPr>
+                    <pic:cNvPr id="1" name=""/>
+                    <pic:cNvPicPr/>
+                  </pic:nvPicPr>
+                  <pic:blipFill>
+                    <a:blip r:embed="rId18"/>
+                    <a:stretch>
+                      <a:fillRect/>
+                    </a:stretch>
+                  </pic:blipFill>
+                  <pic:spPr>
+                    <a:xfrm>
+                      <a:off x="0" y="0"/>
+                      <a:ext cx="5943600" cy="3601720"/>
+                    </a:xfrm>
+                    <a:prstGeom prst="rect">
+                      <a:avLst/>
+                    </a:prstGeom>
+                  </pic:spPr>
+                </pic:pic>
+              </a:graphicData>
+            </a:graphic>
+          </wp:inline>
+        </w:drawing>
+      </w:r>
+    </w:p>
+    <w:p/>
+    <w:p/>
+    <w:p/>
+    <w:p>
+      <w:r>
+        <w:lastRenderedPageBreak/>
+        <w:t xml:space="preserve">Another thing you will want to check for when importing your own data is that your variables are entered as the right type of data. To do this look at the symbols by the variables names and check that the right one is selected. If you need to change the variable type, click the symbol to the left of the column name and select the correct type. </w:t>
+      </w:r>
+    </w:p>
+    <w:p/>
+    <w:p>
+      <w:r>
+        <w:rPr>
+          <w:noProof/>
+        </w:rPr>
+        <mc:AlternateContent>
+          <mc:Choice Requires="wps">
+            <w:drawing>
+              <wp:anchor distT="0" distB="0" distL="114300" distR="114300" simplePos="0" relativeHeight="251683840" behindDoc="0" locked="0" layoutInCell="1" allowOverlap="1" wp14:anchorId="2CEDE96F" wp14:editId="45D775D9">
+                <wp:simplePos x="0" y="0"/>
+                <wp:positionH relativeFrom="column">
+                  <wp:posOffset>-125730</wp:posOffset>
+                </wp:positionH>
+                <wp:positionV relativeFrom="paragraph">
+                  <wp:posOffset>988695</wp:posOffset>
+                </wp:positionV>
+                <wp:extent cx="1514952" cy="943341"/>
+                <wp:effectExtent l="19050" t="95250" r="0" b="180975"/>
+                <wp:wrapNone/>
+                <wp:docPr id="74" name="Arrow: Right 74"/>
+                <wp:cNvGraphicFramePr/>
+                <a:graphic xmlns:a="http://schemas.openxmlformats.org/drawingml/2006/main">
+                  <a:graphicData uri="http://schemas.microsoft.com/office/word/2010/wordprocessingShape">
+                    <wps:wsp>
+                      <wps:cNvSpPr/>
+                      <wps:spPr>
+                        <a:xfrm rot="19495972">
+                          <a:off x="0" y="0"/>
+                          <a:ext cx="1514952" cy="943341"/>
+                        </a:xfrm>
+                        <a:prstGeom prst="rightArrow">
+                          <a:avLst/>
+                        </a:prstGeom>
+                      </wps:spPr>
+                      <wps:style>
+                        <a:lnRef idx="2">
+                          <a:schemeClr val="dk1">
+                            <a:shade val="50000"/>
+                          </a:schemeClr>
+                        </a:lnRef>
+                        <a:fillRef idx="1">
+                          <a:schemeClr val="dk1"/>
+                        </a:fillRef>
+                        <a:effectRef idx="0">
+                          <a:schemeClr val="dk1"/>
+                        </a:effectRef>
+                        <a:fontRef idx="minor">
+                          <a:schemeClr val="lt1"/>
+                        </a:fontRef>
+                      </wps:style>
+                      <wps:txbx>
+                        <w:txbxContent>
+                          <w:p>
+                            <w:pPr>
+                              <w:jc w:val="center"/>
+                            </w:pPr>
+                            <w:r>
+                              <w:t>Variable Type</w:t>
+                            </w:r>
+                          </w:p>
+                        </w:txbxContent>
+                      </wps:txbx>
+                      <wps:bodyPr rot="0" spcFirstLastPara="0" vertOverflow="overflow" horzOverflow="overflow" vert="horz" wrap="square" lIns="91440" tIns="45720" rIns="91440" bIns="45720" numCol="1" spcCol="0" rtlCol="0" fromWordArt="0" anchor="ctr" anchorCtr="0" forceAA="0" compatLnSpc="1">
+                        <a:prstTxWarp prst="textNoShape">
+                          <a:avLst/>
+                        </a:prstTxWarp>
+                        <a:noAutofit/>
+                      </wps:bodyPr>
+                    </wps:wsp>
+                  </a:graphicData>
+                </a:graphic>
+                <wp14:sizeRelH relativeFrom="margin">
+                  <wp14:pctWidth>0</wp14:pctWidth>
+                </wp14:sizeRelH>
+                <wp14:sizeRelV relativeFrom="margin">
+                  <wp14:pctHeight>0</wp14:pctHeight>
+                </wp14:sizeRelV>
+              </wp:anchor>
+            </w:drawing>
+          </mc:Choice>
+          <mc:Fallback>
+            <w:pict>
+              <v:shapetype w14:anchorId="2CEDE96F" id="_x0000_t13" coordsize="21600,21600" o:spt="13" adj="16200,5400" path="m@0,l@0@1,0@1,0@2@0@2@0,21600,21600,10800xe">
+                <v:stroke joinstyle="miter"/>
+                <v:formulas>
+                  <v:f eqn="val #0"/>
+                  <v:f eqn="val #1"/>
+                  <v:f eqn="sum height 0 #1"/>
+                  <v:f eqn="sum 10800 0 #1"/>
+                  <v:f eqn="sum width 0 #0"/>
+                  <v:f eqn="prod @4 @3 10800"/>
+                  <v:f eqn="sum width 0 @5"/>
+                </v:formulas>
+                <v:path o:connecttype="custom" o:connectlocs="@0,0;0,10800;@0,21600;21600,10800" o:connectangles="270,180,90,0" textboxrect="0,@1,@6,@2"/>
+                <v:handles>
+                  <v:h position="#0,#1" xrange="0,21600" yrange="0,10800"/>
+                </v:handles>
+              </v:shapetype>
+              <v:shape id="Arrow: Right 74" o:spid="_x0000_s1026" type="#_x0000_t13" style="position:absolute;margin-left:-9.9pt;margin-top:77.85pt;width:119.3pt;height:74.3pt;rotation:-2298160fd;z-index:251683840;visibility:visible;mso-wrap-style:square;mso-width-percent:0;mso-height-percent:0;mso-wrap-distance-left:9pt;mso-wrap-distance-top:0;mso-wrap-distance-right:9pt;mso-wrap-distance-bottom:0;mso-position-horizontal:absolute;mso-position-horizontal-relative:text;mso-position-vertical:absolute;mso-position-vertical-relative:text;mso-width-percent:0;mso-height-percent:0;mso-width-relative:margin;mso-height-relative:margin;v-text-anchor:middle" o:gfxdata="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" adj="14875" fillcolor="black [3200]" strokecolor="black [1600]" strokeweight="1pt">
+                <v:textbox>
+                  <w:txbxContent>
+                    <w:p>
+                      <w:pPr>
+                        <w:jc w:val="center"/>
+                      </w:pPr>
+                      <w:r>
+                        <w:t>Variable Type</w:t>
+                      </w:r>
+                    </w:p>
+                  </w:txbxContent>
+                </v:textbox>
+              </v:shape>
+            </w:pict>
+          </mc:Fallback>
+        </mc:AlternateContent>
+      </w:r>
+      <w:r>
+        <w:rPr>
+          <w:noProof/>
+        </w:rPr>
+        <w:drawing>
+          <wp:inline distT="0" distB="0" distL="0" distR="0" wp14:anchorId="3A782DEA" wp14:editId="44E9C8F0">
+            <wp:extent cx="3642360" cy="2974465"/>
+            <wp:effectExtent l="0" t="0" r="0" b="0"/>
+            <wp:docPr id="71" name="Picture 71"/>
+            <wp:cNvGraphicFramePr>
+              <a:graphicFrameLocks xmlns:a="http://schemas.openxmlformats.org/drawingml/2006/main" noChangeAspect="1"/>
+            </wp:cNvGraphicFramePr>
+            <a:graphic xmlns:a="http://schemas.openxmlformats.org/drawingml/2006/main">
+              <a:graphicData uri="http://schemas.openxmlformats.org/drawingml/2006/picture">
+                <pic:pic xmlns:pic="http://schemas.openxmlformats.org/drawingml/2006/picture">
+                  <pic:nvPicPr>
+                    <pic:cNvPr id="1" name=""/>
+                    <pic:cNvPicPr/>
+                  </pic:nvPicPr>
+                  <pic:blipFill>
+                    <a:blip r:embed="rId19"/>
+                    <a:stretch>
+                      <a:fillRect/>
+                    </a:stretch>
+                  </pic:blipFill>
+                  <pic:spPr>
+                    <a:xfrm>
+                      <a:off x="0" y="0"/>
+                      <a:ext cx="3655483" cy="2985181"/>
+                    </a:xfrm>
+                    <a:prstGeom prst="rect">
+                      <a:avLst/>
+                    </a:prstGeom>
+                  </pic:spPr>
+                </pic:pic>
+              </a:graphicData>
+            </a:graphic>
+          </wp:inline>
+        </w:drawing>
+      </w:r>
+      <w:bookmarkStart w:id="1" w:name="_GoBack"/>
+      <w:bookmarkEnd w:id="1"/>
+    </w:p>
+    <w:p/>
+    <w:p>
+      <w:r>
+        <w:t xml:space="preserve">If you are using a </w:t>
+      </w:r>
+      <w:proofErr w:type="gramStart"/>
+      <w:r>
+        <w:t>built in</w:t>
+      </w:r>
+      <w:proofErr w:type="gramEnd"/>
+      <w:r>
+        <w:t xml:space="preserve"> dataset for </w:t>
+      </w:r>
+      <w:proofErr w:type="spellStart"/>
+      <w:r>
+        <w:t>JASP</w:t>
+      </w:r>
+      <w:proofErr w:type="spellEnd"/>
+      <w:r>
+        <w:t>, they don’t want you to edit their original data. If you double click on that data, you will see the following box:</w:t>
+      </w:r>
+    </w:p>
+    <w:p/>
+    <w:p>
+      <w:r>
+        <w:rPr>
+          <w:noProof/>
+        </w:rPr>
+        <w:drawing>
+          <wp:inline distT="0" distB="0" distL="0" distR="0" wp14:anchorId="54F0A9E7" wp14:editId="3E81CE6E">
+            <wp:extent cx="5943600" cy="2160270"/>
+            <wp:effectExtent l="0" t="0" r="0" b="0"/>
+            <wp:docPr id="1" name="Picture 1"/>
+            <wp:cNvGraphicFramePr>
+              <a:graphicFrameLocks xmlns:a="http://schemas.openxmlformats.org/drawingml/2006/main" noChangeAspect="1"/>
+            </wp:cNvGraphicFramePr>
+            <a:graphic xmlns:a="http://schemas.openxmlformats.org/drawingml/2006/main">
+              <a:graphicData uri="http://schemas.openxmlformats.org/drawingml/2006/picture">
+                <pic:pic xmlns:pic="http://schemas.openxmlformats.org/drawingml/2006/picture">
+                  <pic:nvPicPr>
+                    <pic:cNvPr id="1" name=""/>
+                    <pic:cNvPicPr/>
+                  </pic:nvPicPr>
+                  <pic:blipFill>
+                    <a:blip r:embed="rId20"/>
+                    <a:stretch>
+                      <a:fillRect/>
+                    </a:stretch>
+                  </pic:blipFill>
+                  <pic:spPr>
+                    <a:xfrm>
+                      <a:off x="0" y="0"/>
                       <a:ext cx="5943600" cy="2160270"/>
                     </a:xfrm>
                     <a:prstGeom prst="rect">
@@ -809,7 +1220,24 @@
         <w:t xml:space="preserve">If you want to edit that dataset, use “Generate Data File” to create a version of it you can edit in Excel. </w:t>
       </w:r>
     </w:p>
-    <w:p/>
+    <w:p>
+      <w:pPr>
+        <w:rPr>
+          <w:rFonts w:eastAsiaTheme="majorEastAsia"/>
+          <w:b/>
+          <w:color w:val="000000" w:themeColor="text1"/>
+          <w:sz w:val="32"/>
+          <w:szCs w:val="32"/>
+        </w:rPr>
+      </w:pPr>
+      <w:r>
+        <w:rPr>
+          <w:b/>
+          <w:color w:val="000000" w:themeColor="text1"/>
+        </w:rPr>
+        <w:br w:type="page"/>
+      </w:r>
+    </w:p>
     <w:p>
       <w:pPr>
         <w:pStyle w:val="Heading1"/>
@@ -819,22 +1247,13 @@
           <w:color w:val="000000" w:themeColor="text1"/>
         </w:rPr>
       </w:pPr>
-    </w:p>
-    <w:p>
-      <w:pPr>
-        <w:pStyle w:val="Heading1"/>
+      <w:r>
         <w:rPr>
           <w:rFonts w:ascii="Times New Roman" w:hAnsi="Times New Roman" w:cs="Times New Roman"/>
           <w:b/>
           <w:color w:val="000000" w:themeColor="text1"/>
         </w:rPr>
-      </w:pPr>
-      <w:r>
-        <w:rPr>
-          <w:rFonts w:ascii="Times New Roman" w:hAnsi="Times New Roman" w:cs="Times New Roman"/>
-          <w:b/>
-          <w:color w:val="000000" w:themeColor="text1"/>
-        </w:rPr>
+        <w:lastRenderedPageBreak/>
         <w:t>Creating Graphs in Excel</w:t>
       </w:r>
       <w:r>
@@ -951,7 +1370,7 @@
                     <pic:cNvPicPr/>
                   </pic:nvPicPr>
                   <pic:blipFill rotWithShape="1">
-                    <a:blip r:embed="rId18"/>
+                    <a:blip r:embed="rId21"/>
                     <a:srcRect t="1333" b="-1"/>
                     <a:stretch/>
                   </pic:blipFill>
@@ -990,7 +1409,10 @@
           <w:szCs w:val="28"/>
         </w:rPr>
       </w:pPr>
-      <w:r>
+    </w:p>
+    <w:p>
+      <w:pPr>
+        <w:pStyle w:val="Heading1"/>
         <w:rPr>
           <w:rFonts w:ascii="Times New Roman" w:hAnsi="Times New Roman" w:cs="Times New Roman"/>
           <w:b/>
@@ -998,9 +1420,7 @@
           <w:sz w:val="28"/>
           <w:szCs w:val="28"/>
         </w:rPr>
-        <w:lastRenderedPageBreak/>
-        <w:t xml:space="preserve">Calculating Descriptive Statistics for Bar </w:t>
-      </w:r>
+      </w:pPr>
       <w:r>
         <w:rPr>
           <w:rFonts w:ascii="Times New Roman" w:hAnsi="Times New Roman" w:cs="Times New Roman"/>
@@ -1009,7 +1429,7 @@
           <w:sz w:val="28"/>
           <w:szCs w:val="28"/>
         </w:rPr>
-        <w:t xml:space="preserve">and Line </w:t>
+        <w:t xml:space="preserve">Calculating Descriptive Statistics for Bar </w:t>
       </w:r>
       <w:r>
         <w:rPr>
@@ -1019,6 +1439,16 @@
           <w:sz w:val="28"/>
           <w:szCs w:val="28"/>
         </w:rPr>
+        <w:t xml:space="preserve">and Line </w:t>
+      </w:r>
+      <w:r>
+        <w:rPr>
+          <w:rFonts w:ascii="Times New Roman" w:hAnsi="Times New Roman" w:cs="Times New Roman"/>
+          <w:b/>
+          <w:color w:val="000000" w:themeColor="text1"/>
+          <w:sz w:val="28"/>
+          <w:szCs w:val="28"/>
+        </w:rPr>
         <w:t>Graphs:</w:t>
       </w:r>
     </w:p>
@@ -1058,13 +1488,7 @@
       </w:r>
       <w:proofErr w:type="spellEnd"/>
       <w:r>
-        <w:t>, you will first open your “.csv” fi</w:t>
-      </w:r>
-      <w:r>
-        <w:t>le</w:t>
-      </w:r>
-      <w:r>
-        <w:t xml:space="preserve"> (see the above section). </w:t>
+        <w:t xml:space="preserve">, you will first open your “.csv” file (see the above section). </w:t>
       </w:r>
     </w:p>
     <w:p/>
@@ -1074,9 +1498,9 @@
           <w:noProof/>
         </w:rPr>
         <w:drawing>
-          <wp:inline distT="0" distB="0" distL="0" distR="0" wp14:anchorId="3BBC69D8" wp14:editId="54D47EDC">
-            <wp:extent cx="5684520" cy="3444722"/>
-            <wp:effectExtent l="0" t="0" r="0" b="3810"/>
+          <wp:inline distT="0" distB="0" distL="0" distR="0" wp14:anchorId="3BBC69D8" wp14:editId="568CA5EB">
+            <wp:extent cx="5242560" cy="3176902"/>
+            <wp:effectExtent l="0" t="0" r="0" b="5080"/>
             <wp:docPr id="26" name="Picture 26"/>
             <wp:cNvGraphicFramePr>
               <a:graphicFrameLocks xmlns:a="http://schemas.openxmlformats.org/drawingml/2006/main" noChangeAspect="1"/>
@@ -1089,7 +1513,7 @@
                     <pic:cNvPicPr/>
                   </pic:nvPicPr>
                   <pic:blipFill>
-                    <a:blip r:embed="rId16"/>
+                    <a:blip r:embed="rId18"/>
                     <a:stretch>
                       <a:fillRect/>
                     </a:stretch>
@@ -1097,7 +1521,7 @@
                   <pic:spPr>
                     <a:xfrm>
                       <a:off x="0" y="0"/>
-                      <a:ext cx="5687217" cy="3446356"/>
+                      <a:ext cx="5250979" cy="3182004"/>
                     </a:xfrm>
                     <a:prstGeom prst="rect">
                       <a:avLst/>
@@ -1113,10 +1537,7 @@
     <w:p/>
     <w:p>
       <w:r>
-        <w:t>From here, you can get the values you will need to ma</w:t>
-      </w:r>
-      <w:r>
-        <w:t xml:space="preserve">ke your graph. </w:t>
+        <w:t xml:space="preserve">From here, you can get the values you will need to make your graph. </w:t>
       </w:r>
       <w:r>
         <w:t>First you will go to “</w:t>
@@ -1143,9 +1564,9 @@
           <w:noProof/>
         </w:rPr>
         <w:drawing>
-          <wp:inline distT="0" distB="0" distL="0" distR="0" wp14:anchorId="77E10D41" wp14:editId="1BF4E896">
-            <wp:extent cx="3147060" cy="2908530"/>
-            <wp:effectExtent l="0" t="0" r="0" b="6350"/>
+          <wp:inline distT="0" distB="0" distL="0" distR="0" wp14:anchorId="77E10D41" wp14:editId="5060B0DD">
+            <wp:extent cx="2964180" cy="2739512"/>
+            <wp:effectExtent l="0" t="0" r="7620" b="3810"/>
             <wp:docPr id="37" name="Picture 37"/>
             <wp:cNvGraphicFramePr>
               <a:graphicFrameLocks xmlns:a="http://schemas.openxmlformats.org/drawingml/2006/main" noChangeAspect="1"/>
@@ -1158,7 +1579,7 @@
                     <pic:cNvPicPr/>
                   </pic:nvPicPr>
                   <pic:blipFill>
-                    <a:blip r:embed="rId19"/>
+                    <a:blip r:embed="rId22"/>
                     <a:stretch>
                       <a:fillRect/>
                     </a:stretch>
@@ -1166,7 +1587,7 @@
                   <pic:spPr>
                     <a:xfrm>
                       <a:off x="0" y="0"/>
-                      <a:ext cx="3154228" cy="2915155"/>
+                      <a:ext cx="2983923" cy="2757759"/>
                     </a:xfrm>
                     <a:prstGeom prst="rect">
                       <a:avLst/>
@@ -1241,7 +1662,7 @@
                     <pic:cNvPicPr/>
                   </pic:nvPicPr>
                   <pic:blipFill>
-                    <a:blip r:embed="rId20"/>
+                    <a:blip r:embed="rId23"/>
                     <a:stretch>
                       <a:fillRect/>
                     </a:stretch>
@@ -1264,7 +1685,7 @@
     </w:p>
     <w:p/>
     <w:p>
-      <w:bookmarkStart w:id="1" w:name="_Hlk524389448"/>
+      <w:bookmarkStart w:id="2" w:name="_Hlk524389448"/>
       <w:r>
         <w:t xml:space="preserve">After doing this, </w:t>
       </w:r>
@@ -1276,7 +1697,7 @@
       <w:r>
         <w:t xml:space="preserve"> should </w:t>
       </w:r>
-      <w:bookmarkEnd w:id="1"/>
+      <w:bookmarkEnd w:id="2"/>
       <w:r>
         <w:t>automatically calculate the means and standard deviations you will need for</w:t>
       </w:r>
@@ -1392,23 +1813,7 @@
           </mc:Choice>
           <mc:Fallback>
             <w:pict>
-              <v:shapetype w14:anchorId="57F522FA" id="_x0000_t13" coordsize="21600,21600" o:spt="13" adj="16200,5400" path="m@0,l@0@1,0@1,0@2@0@2@0,21600,21600,10800xe">
-                <v:stroke joinstyle="miter"/>
-                <v:formulas>
-                  <v:f eqn="val #0"/>
-                  <v:f eqn="val #1"/>
-                  <v:f eqn="sum height 0 #1"/>
-                  <v:f eqn="sum 10800 0 #1"/>
-                  <v:f eqn="sum width 0 #0"/>
-                  <v:f eqn="prod @4 @3 10800"/>
-                  <v:f eqn="sum width 0 @5"/>
-                </v:formulas>
-                <v:path o:connecttype="custom" o:connectlocs="@0,0;0,10800;@0,21600;21600,10800" o:connectangles="270,180,90,0" textboxrect="0,@1,@6,@2"/>
-                <v:handles>
-                  <v:h position="#0,#1" xrange="0,21600" yrange="0,10800"/>
-                </v:handles>
-              </v:shapetype>
-              <v:shape id="Arrow: Right 73" o:spid="_x0000_s1026" type="#_x0000_t13" style="position:absolute;margin-left:-1in;margin-top:224.95pt;width:99.25pt;height:69.5pt;rotation:-2782269fd;z-index:251660800;visibility:visible;mso-wrap-style:square;mso-width-percent:0;mso-height-percent:0;mso-wrap-distance-left:9pt;mso-wrap-distance-top:0;mso-wrap-distance-right:9pt;mso-wrap-distance-bottom:0;mso-position-horizontal:absolute;mso-position-horizontal-relative:text;mso-position-vertical:absolute;mso-position-vertical-relative:text;mso-width-percent:0;mso-height-percent:0;mso-width-relative:margin;mso-height-relative:margin;v-text-anchor:middle" o:gfxdata="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" adj="14039" fillcolor="black [3200]" strokecolor="black [1600]" strokeweight="1pt">
+              <v:shape w14:anchorId="57F522FA" id="Arrow: Right 73" o:spid="_x0000_s1027" type="#_x0000_t13" style="position:absolute;margin-left:-1in;margin-top:224.95pt;width:99.25pt;height:69.5pt;rotation:-2782269fd;z-index:251660800;visibility:visible;mso-wrap-style:square;mso-width-percent:0;mso-height-percent:0;mso-wrap-distance-left:9pt;mso-wrap-distance-top:0;mso-wrap-distance-right:9pt;mso-wrap-distance-bottom:0;mso-position-horizontal:absolute;mso-position-horizontal-relative:text;mso-position-vertical:absolute;mso-position-vertical-relative:text;mso-width-percent:0;mso-height-percent:0;mso-width-relative:margin;mso-height-relative:margin;v-text-anchor:middle" o:gfxdata="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" adj="14039" fillcolor="black [3200]" strokecolor="black [1600]" strokeweight="1pt">
                 <v:textbox>
                   <w:txbxContent>
                     <w:p>
@@ -1507,7 +1912,7 @@
           </mc:Choice>
           <mc:Fallback>
             <w:pict>
-              <v:shape w14:anchorId="2EA3BA27" id="Arrow: Right 72" o:spid="_x0000_s1027" type="#_x0000_t13" style="position:absolute;margin-left:-68.7pt;margin-top:101.15pt;width:95.25pt;height:56.25pt;rotation:-2782269fd;z-index:251659776;visibility:visible;mso-wrap-style:square;mso-width-percent:0;mso-height-percent:0;mso-wrap-distance-left:9pt;mso-wrap-distance-top:0;mso-wrap-distance-right:9pt;mso-wrap-distance-bottom:0;mso-position-horizontal:absolute;mso-position-horizontal-relative:text;mso-position-vertical:absolute;mso-position-vertical-relative:text;mso-width-percent:0;mso-height-percent:0;mso-width-relative:margin;mso-height-relative:margin;v-text-anchor:middle" o:gfxdata="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" adj="15224" fillcolor="black [3200]" strokecolor="black [1600]" strokeweight="1pt">
+              <v:shape w14:anchorId="2EA3BA27" id="Arrow: Right 72" o:spid="_x0000_s1028" type="#_x0000_t13" style="position:absolute;margin-left:-68.7pt;margin-top:101.15pt;width:95.25pt;height:56.25pt;rotation:-2782269fd;z-index:251659776;visibility:visible;mso-wrap-style:square;mso-width-percent:0;mso-height-percent:0;mso-wrap-distance-left:9pt;mso-wrap-distance-top:0;mso-wrap-distance-right:9pt;mso-wrap-distance-bottom:0;mso-position-horizontal:absolute;mso-position-horizontal-relative:text;mso-position-vertical:absolute;mso-position-vertical-relative:text;mso-width-percent:0;mso-height-percent:0;mso-width-relative:margin;mso-height-relative:margin;v-text-anchor:middle" o:gfxdata="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" adj="15224" fillcolor="black [3200]" strokecolor="black [1600]" strokeweight="1pt">
                 <v:textbox>
                   <w:txbxContent>
                     <w:p>
@@ -1620,7 +2025,7 @@
                   <v:h position="#0,#1" xrange="0,21600" yrange="0,10800"/>
                 </v:handles>
               </v:shapetype>
-              <v:shape id="Arrow: Left 50" o:spid="_x0000_s1028" type="#_x0000_t66" style="position:absolute;margin-left:203.4pt;margin-top:73.45pt;width:91.55pt;height:50.45pt;rotation:-2393290fd;z-index:251657728;visibility:visible;mso-wrap-style:square;mso-width-percent:0;mso-height-percent:0;mso-wrap-distance-left:9pt;mso-wrap-distance-top:0;mso-wrap-distance-right:9pt;mso-wrap-distance-bottom:0;mso-position-horizontal:absolute;mso-position-horizontal-relative:text;mso-position-vertical:absolute;mso-position-vertical-relative:text;mso-width-percent:0;mso-height-percent:0;mso-width-relative:margin;mso-height-relative:margin;v-text-anchor:middle" o:gfxdata="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" adj="5951" fillcolor="black [3200]" strokecolor="black [1600]" strokeweight="1pt">
+              <v:shape id="Arrow: Left 50" o:spid="_x0000_s1029" type="#_x0000_t66" style="position:absolute;margin-left:203.4pt;margin-top:73.45pt;width:91.55pt;height:50.45pt;rotation:-2393290fd;z-index:251657728;visibility:visible;mso-wrap-style:square;mso-width-percent:0;mso-height-percent:0;mso-wrap-distance-left:9pt;mso-wrap-distance-top:0;mso-wrap-distance-right:9pt;mso-wrap-distance-bottom:0;mso-position-horizontal:absolute;mso-position-horizontal-relative:text;mso-position-vertical:absolute;mso-position-vertical-relative:text;mso-width-percent:0;mso-height-percent:0;mso-width-relative:margin;mso-height-relative:margin;v-text-anchor:middle" o:gfxdata="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" adj="5951" fillcolor="black [3200]" strokecolor="black [1600]" strokeweight="1pt">
                 <v:textbox>
                   <w:txbxContent>
                     <w:p>
@@ -1658,7 +2063,7 @@
                     <pic:cNvPicPr/>
                   </pic:nvPicPr>
                   <pic:blipFill>
-                    <a:blip r:embed="rId21"/>
+                    <a:blip r:embed="rId24"/>
                     <a:stretch>
                       <a:fillRect/>
                     </a:stretch>
@@ -1742,7 +2147,7 @@
                     <pic:cNvPicPr/>
                   </pic:nvPicPr>
                   <pic:blipFill>
-                    <a:blip r:embed="rId22"/>
+                    <a:blip r:embed="rId25"/>
                     <a:stretch>
                       <a:fillRect/>
                     </a:stretch>
@@ -1884,7 +2289,7 @@
           </mc:Choice>
           <mc:Fallback>
             <w:pict>
-              <v:shape w14:anchorId="7EC96237" id="Arrow: Left 9" o:spid="_x0000_s1029" type="#_x0000_t66" style="position:absolute;margin-left:102.2pt;margin-top:10.85pt;width:91.55pt;height:50.45pt;rotation:-2393290fd;z-index:251663360;visibility:visible;mso-wrap-style:square;mso-width-percent:0;mso-height-percent:0;mso-wrap-distance-left:9pt;mso-wrap-distance-top:0;mso-wrap-distance-right:9pt;mso-wrap-distance-bottom:0;mso-position-horizontal:absolute;mso-position-horizontal-relative:text;mso-position-vertical:absolute;mso-position-vertical-relative:text;mso-width-percent:0;mso-height-percent:0;mso-width-relative:margin;mso-height-relative:margin;v-text-anchor:middle" o:gfxdata="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" adj="5951" fillcolor="black [3200]" strokecolor="black [1600]" strokeweight="1pt">
+              <v:shape w14:anchorId="7EC96237" id="Arrow: Left 9" o:spid="_x0000_s1030" type="#_x0000_t66" style="position:absolute;margin-left:102.2pt;margin-top:10.85pt;width:91.55pt;height:50.45pt;rotation:-2393290fd;z-index:251663360;visibility:visible;mso-wrap-style:square;mso-width-percent:0;mso-height-percent:0;mso-wrap-distance-left:9pt;mso-wrap-distance-top:0;mso-wrap-distance-right:9pt;mso-wrap-distance-bottom:0;mso-position-horizontal:absolute;mso-position-horizontal-relative:text;mso-position-vertical:absolute;mso-position-vertical-relative:text;mso-width-percent:0;mso-height-percent:0;mso-width-relative:margin;mso-height-relative:margin;v-text-anchor:middle" o:gfxdata="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" adj="5951" fillcolor="black [3200]" strokecolor="black [1600]" strokeweight="1pt">
                 <v:textbox>
                   <w:txbxContent>
                     <w:p>
@@ -1985,7 +2390,7 @@
           </mc:Choice>
           <mc:Fallback>
             <w:pict>
-              <v:shape w14:anchorId="6F7E8968" id="Arrow: Left 15" o:spid="_x0000_s1030" type="#_x0000_t66" style="position:absolute;margin-left:171.6pt;margin-top:10.8pt;width:91.55pt;height:50.45pt;rotation:-2393290fd;z-index:251654656;visibility:visible;mso-wrap-style:square;mso-width-percent:0;mso-height-percent:0;mso-wrap-distance-left:9pt;mso-wrap-distance-top:0;mso-wrap-distance-right:9pt;mso-wrap-distance-bottom:0;mso-position-horizontal:absolute;mso-position-horizontal-relative:text;mso-position-vertical:absolute;mso-position-vertical-relative:text;mso-width-percent:0;mso-height-percent:0;mso-width-relative:margin;mso-height-relative:margin;v-text-anchor:middle" o:gfxdata="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" adj="5951" fillcolor="black [3200]" strokecolor="black [1600]" strokeweight="1pt">
+              <v:shape w14:anchorId="6F7E8968" id="Arrow: Left 15" o:spid="_x0000_s1031" type="#_x0000_t66" style="position:absolute;margin-left:171.6pt;margin-top:10.8pt;width:91.55pt;height:50.45pt;rotation:-2393290fd;z-index:251654656;visibility:visible;mso-wrap-style:square;mso-width-percent:0;mso-height-percent:0;mso-wrap-distance-left:9pt;mso-wrap-distance-top:0;mso-wrap-distance-right:9pt;mso-wrap-distance-bottom:0;mso-position-horizontal:absolute;mso-position-horizontal-relative:text;mso-position-vertical:absolute;mso-position-vertical-relative:text;mso-width-percent:0;mso-height-percent:0;mso-width-relative:margin;mso-height-relative:margin;v-text-anchor:middle" o:gfxdata="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" adj="5951" fillcolor="black [3200]" strokecolor="black [1600]" strokeweight="1pt">
                 <v:textbox>
                   <w:txbxContent>
                     <w:p>
@@ -2025,7 +2430,7 @@
                     <pic:cNvPicPr/>
                   </pic:nvPicPr>
                   <pic:blipFill>
-                    <a:blip r:embed="rId23"/>
+                    <a:blip r:embed="rId26"/>
                     <a:stretch>
                       <a:fillRect/>
                     </a:stretch>
@@ -2135,7 +2540,7 @@
           </mc:Choice>
           <mc:Fallback>
             <w:pict>
-              <v:shape w14:anchorId="43C0D52E" id="Arrow: Left 16" o:spid="_x0000_s1031" type="#_x0000_t66" style="position:absolute;margin-left:97.2pt;margin-top:.5pt;width:91.55pt;height:50.45pt;rotation:-2393290fd;z-index:251667456;visibility:visible;mso-wrap-style:square;mso-width-percent:0;mso-height-percent:0;mso-wrap-distance-left:9pt;mso-wrap-distance-top:0;mso-wrap-distance-right:9pt;mso-wrap-distance-bottom:0;mso-position-horizontal:absolute;mso-position-horizontal-relative:text;mso-position-vertical:absolute;mso-position-vertical-relative:text;mso-width-percent:0;mso-height-percent:0;mso-width-relative:margin;mso-height-relative:margin;v-text-anchor:middle" o:gfxdata="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" adj="5951" fillcolor="black [3200]" strokecolor="black [1600]" strokeweight="1pt">
+              <v:shape w14:anchorId="43C0D52E" id="Arrow: Left 16" o:spid="_x0000_s1032" type="#_x0000_t66" style="position:absolute;margin-left:97.2pt;margin-top:.5pt;width:91.55pt;height:50.45pt;rotation:-2393290fd;z-index:251667456;visibility:visible;mso-wrap-style:square;mso-width-percent:0;mso-height-percent:0;mso-wrap-distance-left:9pt;mso-wrap-distance-top:0;mso-wrap-distance-right:9pt;mso-wrap-distance-bottom:0;mso-position-horizontal:absolute;mso-position-horizontal-relative:text;mso-position-vertical:absolute;mso-position-vertical-relative:text;mso-width-percent:0;mso-height-percent:0;mso-width-relative:margin;mso-height-relative:margin;v-text-anchor:middle" o:gfxdata="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" adj="5951" fillcolor="black [3200]" strokecolor="black [1600]" strokeweight="1pt">
                 <v:textbox>
                   <w:txbxContent>
                     <w:p>
@@ -2237,7 +2642,7 @@
           </mc:Choice>
           <mc:Fallback>
             <w:pict>
-              <v:shape w14:anchorId="5C94F276" id="Arrow: Left 17" o:spid="_x0000_s1032" type="#_x0000_t66" style="position:absolute;margin-left:166.2pt;margin-top:3pt;width:91.55pt;height:50.45pt;rotation:-2393290fd;z-index:251669504;visibility:visible;mso-wrap-style:square;mso-width-percent:0;mso-height-percent:0;mso-wrap-distance-left:9pt;mso-wrap-distance-top:0;mso-wrap-distance-right:9pt;mso-wrap-distance-bottom:0;mso-position-horizontal:absolute;mso-position-horizontal-relative:text;mso-position-vertical:absolute;mso-position-vertical-relative:text;mso-width-percent:0;mso-height-percent:0;mso-width-relative:margin;mso-height-relative:margin;v-text-anchor:middle" o:gfxdata="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" adj="5951" fillcolor="black [3200]" strokecolor="black [1600]" strokeweight="1pt">
+              <v:shape w14:anchorId="5C94F276" id="Arrow: Left 17" o:spid="_x0000_s1033" type="#_x0000_t66" style="position:absolute;margin-left:166.2pt;margin-top:3pt;width:91.55pt;height:50.45pt;rotation:-2393290fd;z-index:251669504;visibility:visible;mso-wrap-style:square;mso-width-percent:0;mso-height-percent:0;mso-wrap-distance-left:9pt;mso-wrap-distance-top:0;mso-wrap-distance-right:9pt;mso-wrap-distance-bottom:0;mso-position-horizontal:absolute;mso-position-horizontal-relative:text;mso-position-vertical:absolute;mso-position-vertical-relative:text;mso-width-percent:0;mso-height-percent:0;mso-width-relative:margin;mso-height-relative:margin;v-text-anchor:middle" o:gfxdata="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" adj="5951" fillcolor="black [3200]" strokecolor="black [1600]" strokeweight="1pt">
                 <v:textbox>
                   <w:txbxContent>
                     <w:p>
@@ -2266,169 +2671,6 @@
             <wp:extent cx="4411980" cy="3996236"/>
             <wp:effectExtent l="0" t="0" r="7620" b="4445"/>
             <wp:docPr id="27" name="Picture 27"/>
-            <wp:cNvGraphicFramePr>
-              <a:graphicFrameLocks xmlns:a="http://schemas.openxmlformats.org/drawingml/2006/main" noChangeAspect="1"/>
-            </wp:cNvGraphicFramePr>
-            <a:graphic xmlns:a="http://schemas.openxmlformats.org/drawingml/2006/main">
-              <a:graphicData uri="http://schemas.openxmlformats.org/drawingml/2006/picture">
-                <pic:pic xmlns:pic="http://schemas.openxmlformats.org/drawingml/2006/picture">
-                  <pic:nvPicPr>
-                    <pic:cNvPr id="1" name=""/>
-                    <pic:cNvPicPr/>
-                  </pic:nvPicPr>
-                  <pic:blipFill>
-                    <a:blip r:embed="rId24"/>
-                    <a:stretch>
-                      <a:fillRect/>
-                    </a:stretch>
-                  </pic:blipFill>
-                  <pic:spPr>
-                    <a:xfrm>
-                      <a:off x="0" y="0"/>
-                      <a:ext cx="4430179" cy="4012720"/>
-                    </a:xfrm>
-                    <a:prstGeom prst="rect">
-                      <a:avLst/>
-                    </a:prstGeom>
-                  </pic:spPr>
-                </pic:pic>
-              </a:graphicData>
-            </a:graphic>
-          </wp:inline>
-        </w:drawing>
-      </w:r>
-    </w:p>
-    <w:p/>
-    <w:p/>
-    <w:p>
-      <w:r>
-        <w:t xml:space="preserve">If you select </w:t>
-      </w:r>
-      <w:r>
-        <w:t>the bar graph, this is the graph</w:t>
-      </w:r>
-      <w:r>
-        <w:t xml:space="preserve"> you will get to start with: </w:t>
-      </w:r>
-    </w:p>
-    <w:p/>
-    <w:p>
-      <w:r>
-        <w:rPr>
-          <w:noProof/>
-        </w:rPr>
-        <w:drawing>
-          <wp:inline distT="0" distB="0" distL="0" distR="0" wp14:anchorId="163AEB47" wp14:editId="119A6104">
-            <wp:extent cx="4046220" cy="2217420"/>
-            <wp:effectExtent l="0" t="0" r="11430" b="11430"/>
-            <wp:docPr id="13" name="Chart 13">
-              <a:extLst xmlns:a="http://schemas.openxmlformats.org/drawingml/2006/main">
-                <a:ext uri="{FF2B5EF4-FFF2-40B4-BE49-F238E27FC236}">
-                  <a16:creationId xmlns:a16="http://schemas.microsoft.com/office/drawing/2014/main" id="{C45B2247-5F49-0849-9C68-4A8CA9327C1F}"/>
-                </a:ext>
-              </a:extLst>
-            </wp:docPr>
-            <wp:cNvGraphicFramePr/>
-            <a:graphic xmlns:a="http://schemas.openxmlformats.org/drawingml/2006/main">
-              <a:graphicData uri="http://schemas.openxmlformats.org/drawingml/2006/chart">
-                <c:chart xmlns:c="http://schemas.openxmlformats.org/drawingml/2006/chart" xmlns:r="http://schemas.openxmlformats.org/officeDocument/2006/relationships" r:id="rId25"/>
-              </a:graphicData>
-            </a:graphic>
-          </wp:inline>
-        </w:drawing>
-      </w:r>
-    </w:p>
-    <w:p/>
-    <w:p>
-      <w:r>
-        <w:lastRenderedPageBreak/>
-        <w:t xml:space="preserve">The first chart you get is pretty bland. You will want to delete the “Chart Title” as that is not included in APA style. </w:t>
-      </w:r>
-      <w:r>
-        <w:t xml:space="preserve">To do this, </w:t>
-      </w:r>
-      <w:r>
-        <w:t xml:space="preserve">you can simply click on the words “Chart Title,” and click delete on your keyboard, or you can also </w:t>
-      </w:r>
-      <w:r>
-        <w:t>click on the</w:t>
-      </w:r>
-      <w:r>
-        <w:t xml:space="preserve"> graph and then the</w:t>
-      </w:r>
-      <w:r>
-        <w:t xml:space="preserve"> </w:t>
-      </w:r>
-      <w:r>
-        <w:rPr>
-          <w:noProof/>
-        </w:rPr>
-        <w:drawing>
-          <wp:inline distT="0" distB="0" distL="0" distR="0" wp14:anchorId="34A26BD7" wp14:editId="6A8883A2">
-            <wp:extent cx="1303020" cy="265286"/>
-            <wp:effectExtent l="0" t="0" r="0" b="1905"/>
-            <wp:docPr id="18" name="Picture 18"/>
-            <wp:cNvGraphicFramePr>
-              <a:graphicFrameLocks xmlns:a="http://schemas.openxmlformats.org/drawingml/2006/main" noChangeAspect="1"/>
-            </wp:cNvGraphicFramePr>
-            <a:graphic xmlns:a="http://schemas.openxmlformats.org/drawingml/2006/main">
-              <a:graphicData uri="http://schemas.openxmlformats.org/drawingml/2006/picture">
-                <pic:pic xmlns:pic="http://schemas.openxmlformats.org/drawingml/2006/picture">
-                  <pic:nvPicPr>
-                    <pic:cNvPr id="1" name=""/>
-                    <pic:cNvPicPr/>
-                  </pic:nvPicPr>
-                  <pic:blipFill>
-                    <a:blip r:embed="rId26"/>
-                    <a:stretch>
-                      <a:fillRect/>
-                    </a:stretch>
-                  </pic:blipFill>
-                  <pic:spPr>
-                    <a:xfrm>
-                      <a:off x="0" y="0"/>
-                      <a:ext cx="1371991" cy="279328"/>
-                    </a:xfrm>
-                    <a:prstGeom prst="rect">
-                      <a:avLst/>
-                    </a:prstGeom>
-                  </pic:spPr>
-                </pic:pic>
-              </a:graphicData>
-            </a:graphic>
-          </wp:inline>
-        </w:drawing>
-      </w:r>
-      <w:r>
-        <w:t xml:space="preserve"> </w:t>
-      </w:r>
-      <w:r>
-        <w:t xml:space="preserve">icon </w:t>
-      </w:r>
-      <w:r>
-        <w:t xml:space="preserve">in the “Design” tab, click “Chart Title” </w:t>
-      </w:r>
-      <w:r>
-        <w:sym w:font="Wingdings" w:char="F0E0"/>
-      </w:r>
-      <w:r>
-        <w:t xml:space="preserve"> “None”. </w:t>
-      </w:r>
-      <w:r>
-        <w:t xml:space="preserve"> </w:t>
-      </w:r>
-    </w:p>
-    <w:p/>
-    <w:p>
-      <w:r>
-        <w:rPr>
-          <w:noProof/>
-        </w:rPr>
-        <w:drawing>
-          <wp:inline distT="0" distB="0" distL="0" distR="0" wp14:anchorId="46298A53" wp14:editId="122ECC00">
-            <wp:extent cx="5943600" cy="4779645"/>
-            <wp:effectExtent l="0" t="0" r="0" b="1905"/>
-            <wp:docPr id="21" name="Picture 21"/>
             <wp:cNvGraphicFramePr>
               <a:graphicFrameLocks xmlns:a="http://schemas.openxmlformats.org/drawingml/2006/main" noChangeAspect="1"/>
             </wp:cNvGraphicFramePr>
@@ -2448,6 +2690,177 @@
                   <pic:spPr>
                     <a:xfrm>
                       <a:off x="0" y="0"/>
+                      <a:ext cx="4430179" cy="4012720"/>
+                    </a:xfrm>
+                    <a:prstGeom prst="rect">
+                      <a:avLst/>
+                    </a:prstGeom>
+                  </pic:spPr>
+                </pic:pic>
+              </a:graphicData>
+            </a:graphic>
+          </wp:inline>
+        </w:drawing>
+      </w:r>
+    </w:p>
+    <w:p/>
+    <w:p/>
+    <w:p>
+      <w:r>
+        <w:t xml:space="preserve">If you select </w:t>
+      </w:r>
+      <w:r>
+        <w:t>the bar graph, this is the graph</w:t>
+      </w:r>
+      <w:r>
+        <w:t xml:space="preserve"> you will get to start with: </w:t>
+      </w:r>
+    </w:p>
+    <w:p/>
+    <w:p>
+      <w:r>
+        <w:rPr>
+          <w:noProof/>
+        </w:rPr>
+        <w:drawing>
+          <wp:inline distT="0" distB="0" distL="0" distR="0" wp14:anchorId="163AEB47" wp14:editId="119A6104">
+            <wp:extent cx="4046220" cy="2217420"/>
+            <wp:effectExtent l="0" t="0" r="11430" b="11430"/>
+            <wp:docPr id="13" name="Chart 13">
+              <a:extLst xmlns:a="http://schemas.openxmlformats.org/drawingml/2006/main">
+                <a:ext uri="{FF2B5EF4-FFF2-40B4-BE49-F238E27FC236}">
+                  <a16:creationId xmlns:a16="http://schemas.microsoft.com/office/drawing/2014/main" id="{C45B2247-5F49-0849-9C68-4A8CA9327C1F}"/>
+                </a:ext>
+              </a:extLst>
+            </wp:docPr>
+            <wp:cNvGraphicFramePr/>
+            <a:graphic xmlns:a="http://schemas.openxmlformats.org/drawingml/2006/main">
+              <a:graphicData uri="http://schemas.openxmlformats.org/drawingml/2006/chart">
+                <c:chart xmlns:c="http://schemas.openxmlformats.org/drawingml/2006/chart" xmlns:r="http://schemas.openxmlformats.org/officeDocument/2006/relationships" r:id="rId28"/>
+              </a:graphicData>
+            </a:graphic>
+          </wp:inline>
+        </w:drawing>
+      </w:r>
+    </w:p>
+    <w:p/>
+    <w:p>
+      <w:r>
+        <w:lastRenderedPageBreak/>
+        <w:t xml:space="preserve">The first chart you get is </w:t>
+      </w:r>
+      <w:proofErr w:type="gramStart"/>
+      <w:r>
+        <w:t>pretty bland</w:t>
+      </w:r>
+      <w:proofErr w:type="gramEnd"/>
+      <w:r>
+        <w:t xml:space="preserve">. You will want to delete the “Chart Title” as that is not included in APA style. </w:t>
+      </w:r>
+      <w:r>
+        <w:t xml:space="preserve">To do this, </w:t>
+      </w:r>
+      <w:r>
+        <w:t xml:space="preserve">you can simply click on the words “Chart Title,” and click delete on your keyboard, or you can also </w:t>
+      </w:r>
+      <w:r>
+        <w:t>click on the</w:t>
+      </w:r>
+      <w:r>
+        <w:t xml:space="preserve"> graph and then the</w:t>
+      </w:r>
+      <w:r>
+        <w:t xml:space="preserve"> </w:t>
+      </w:r>
+      <w:r>
+        <w:rPr>
+          <w:noProof/>
+        </w:rPr>
+        <w:drawing>
+          <wp:inline distT="0" distB="0" distL="0" distR="0" wp14:anchorId="34A26BD7" wp14:editId="6A8883A2">
+            <wp:extent cx="1303020" cy="265286"/>
+            <wp:effectExtent l="0" t="0" r="0" b="1905"/>
+            <wp:docPr id="18" name="Picture 18"/>
+            <wp:cNvGraphicFramePr>
+              <a:graphicFrameLocks xmlns:a="http://schemas.openxmlformats.org/drawingml/2006/main" noChangeAspect="1"/>
+            </wp:cNvGraphicFramePr>
+            <a:graphic xmlns:a="http://schemas.openxmlformats.org/drawingml/2006/main">
+              <a:graphicData uri="http://schemas.openxmlformats.org/drawingml/2006/picture">
+                <pic:pic xmlns:pic="http://schemas.openxmlformats.org/drawingml/2006/picture">
+                  <pic:nvPicPr>
+                    <pic:cNvPr id="1" name=""/>
+                    <pic:cNvPicPr/>
+                  </pic:nvPicPr>
+                  <pic:blipFill>
+                    <a:blip r:embed="rId29"/>
+                    <a:stretch>
+                      <a:fillRect/>
+                    </a:stretch>
+                  </pic:blipFill>
+                  <pic:spPr>
+                    <a:xfrm>
+                      <a:off x="0" y="0"/>
+                      <a:ext cx="1371991" cy="279328"/>
+                    </a:xfrm>
+                    <a:prstGeom prst="rect">
+                      <a:avLst/>
+                    </a:prstGeom>
+                  </pic:spPr>
+                </pic:pic>
+              </a:graphicData>
+            </a:graphic>
+          </wp:inline>
+        </w:drawing>
+      </w:r>
+      <w:r>
+        <w:t xml:space="preserve"> </w:t>
+      </w:r>
+      <w:r>
+        <w:t xml:space="preserve">icon </w:t>
+      </w:r>
+      <w:r>
+        <w:t xml:space="preserve">in the “Design” tab, click “Chart Title” </w:t>
+      </w:r>
+      <w:r>
+        <w:sym w:font="Wingdings" w:char="F0E0"/>
+      </w:r>
+      <w:r>
+        <w:t xml:space="preserve"> “None”. </w:t>
+      </w:r>
+      <w:r>
+        <w:t xml:space="preserve"> </w:t>
+      </w:r>
+    </w:p>
+    <w:p/>
+    <w:p>
+      <w:r>
+        <w:rPr>
+          <w:noProof/>
+        </w:rPr>
+        <w:drawing>
+          <wp:inline distT="0" distB="0" distL="0" distR="0" wp14:anchorId="46298A53" wp14:editId="122ECC00">
+            <wp:extent cx="5943600" cy="4779645"/>
+            <wp:effectExtent l="0" t="0" r="0" b="1905"/>
+            <wp:docPr id="21" name="Picture 21"/>
+            <wp:cNvGraphicFramePr>
+              <a:graphicFrameLocks xmlns:a="http://schemas.openxmlformats.org/drawingml/2006/main" noChangeAspect="1"/>
+            </wp:cNvGraphicFramePr>
+            <a:graphic xmlns:a="http://schemas.openxmlformats.org/drawingml/2006/main">
+              <a:graphicData uri="http://schemas.openxmlformats.org/drawingml/2006/picture">
+                <pic:pic xmlns:pic="http://schemas.openxmlformats.org/drawingml/2006/picture">
+                  <pic:nvPicPr>
+                    <pic:cNvPr id="1" name=""/>
+                    <pic:cNvPicPr/>
+                  </pic:nvPicPr>
+                  <pic:blipFill>
+                    <a:blip r:embed="rId30"/>
+                    <a:stretch>
+                      <a:fillRect/>
+                    </a:stretch>
+                  </pic:blipFill>
+                  <pic:spPr>
+                    <a:xfrm>
+                      <a:off x="0" y="0"/>
                       <a:ext cx="5943600" cy="4779645"/>
                     </a:xfrm>
                     <a:prstGeom prst="rect">
@@ -2485,10 +2898,18 @@
         <w:t>Change the font by clicking on the words (men/women on the X-Axis) or numbers (Y-Axis)</w:t>
       </w:r>
       <w:r>
-        <w:t xml:space="preserve"> on the graph,</w:t>
-      </w:r>
-      <w:r>
-        <w:t xml:space="preserve"> and changing the font under “Home” </w:t>
+        <w:t xml:space="preserve"> on the </w:t>
+      </w:r>
+      <w:proofErr w:type="gramStart"/>
+      <w:r>
+        <w:t>graph,</w:t>
+      </w:r>
+      <w:r>
+        <w:t xml:space="preserve"> and</w:t>
+      </w:r>
+      <w:proofErr w:type="gramEnd"/>
+      <w:r>
+        <w:t xml:space="preserve"> changing the font under “Home” </w:t>
       </w:r>
       <w:r>
         <w:t xml:space="preserve">tab </w:t>
@@ -2581,7 +3002,7 @@
           </mc:Choice>
           <mc:Fallback>
             <w:pict>
-              <v:shape w14:anchorId="4D11C46E" id="Arrow: Left 43" o:spid="_x0000_s1033" type="#_x0000_t66" style="position:absolute;margin-left:419.45pt;margin-top:433.4pt;width:142.6pt;height:67pt;rotation:1862511fd;z-index:251658240;visibility:visible;mso-wrap-style:square;mso-width-percent:0;mso-height-percent:0;mso-wrap-distance-left:9pt;mso-wrap-distance-top:0;mso-wrap-distance-right:9pt;mso-wrap-distance-bottom:0;mso-position-horizontal:absolute;mso-position-horizontal-relative:text;mso-position-vertical:absolute;mso-position-vertical-relative:text;mso-width-percent:0;mso-height-percent:0;mso-width-relative:margin;mso-height-relative:margin;v-text-anchor:middle" o:gfxdata="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" adj="5073" fillcolor="black [3200]" strokecolor="black [1600]" strokeweight="1pt">
+              <v:shape w14:anchorId="4D11C46E" id="Arrow: Left 43" o:spid="_x0000_s1034" type="#_x0000_t66" style="position:absolute;margin-left:419.45pt;margin-top:433.4pt;width:142.6pt;height:67pt;rotation:1862511fd;z-index:251658240;visibility:visible;mso-wrap-style:square;mso-width-percent:0;mso-height-percent:0;mso-wrap-distance-left:9pt;mso-wrap-distance-top:0;mso-wrap-distance-right:9pt;mso-wrap-distance-bottom:0;mso-position-horizontal:absolute;mso-position-horizontal-relative:text;mso-position-vertical:absolute;mso-position-vertical-relative:text;mso-width-percent:0;mso-height-percent:0;mso-width-relative:margin;mso-height-relative:margin;v-text-anchor:middle" o:gfxdata="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" adj="5073" fillcolor="black [3200]" strokecolor="black [1600]" strokeweight="1pt">
                 <v:textbox>
                   <w:txbxContent>
                     <w:p>
@@ -2675,7 +3096,7 @@
           </mc:Choice>
           <mc:Fallback>
             <w:pict>
-              <v:shape w14:anchorId="7E86DC06" id="Arrow: Right 46" o:spid="_x0000_s1034" type="#_x0000_t13" style="position:absolute;margin-left:7.8pt;margin-top:255.6pt;width:138.6pt;height:83.4pt;z-index:251661312;visibility:visible;mso-wrap-style:square;mso-wrap-distance-left:9pt;mso-wrap-distance-top:0;mso-wrap-distance-right:9pt;mso-wrap-distance-bottom:0;mso-position-horizontal:absolute;mso-position-horizontal-relative:text;mso-position-vertical:absolute;mso-position-vertical-relative:text;v-text-anchor:middle" o:gfxdata="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" adj="15101" fillcolor="black [3200]" strokecolor="black [1600]" strokeweight="1pt">
+              <v:shape w14:anchorId="7E86DC06" id="Arrow: Right 46" o:spid="_x0000_s1035" type="#_x0000_t13" style="position:absolute;margin-left:7.8pt;margin-top:255.6pt;width:138.6pt;height:83.4pt;z-index:251661312;visibility:visible;mso-wrap-style:square;mso-wrap-distance-left:9pt;mso-wrap-distance-top:0;mso-wrap-distance-right:9pt;mso-wrap-distance-bottom:0;mso-position-horizontal:absolute;mso-position-horizontal-relative:text;mso-position-vertical:absolute;mso-position-vertical-relative:text;v-text-anchor:middle" o:gfxdata="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" adj="15101" fillcolor="black [3200]" strokecolor="black [1600]" strokeweight="1pt">
                 <v:textbox>
                   <w:txbxContent>
                     <w:p>
@@ -2774,7 +3195,7 @@
           </mc:Choice>
           <mc:Fallback>
             <w:pict>
-              <v:shape w14:anchorId="24D230F9" id="Arrow: Right 47" o:spid="_x0000_s1035" type="#_x0000_t13" style="position:absolute;margin-left:-40.7pt;margin-top:34.3pt;width:99.25pt;height:69.5pt;rotation:-2782269fd;z-index:251662336;visibility:visible;mso-wrap-style:square;mso-width-percent:0;mso-height-percent:0;mso-wrap-distance-left:9pt;mso-wrap-distance-top:0;mso-wrap-distance-right:9pt;mso-wrap-distance-bottom:0;mso-position-horizontal:absolute;mso-position-horizontal-relative:text;mso-position-vertical:absolute;mso-position-vertical-relative:text;mso-width-percent:0;mso-height-percent:0;mso-width-relative:margin;mso-height-relative:margin;v-text-anchor:middle" o:gfxdata="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" adj="14039" fillcolor="black [3200]" strokecolor="black [1600]" strokeweight="1pt">
+              <v:shape w14:anchorId="24D230F9" id="Arrow: Right 47" o:spid="_x0000_s1036" type="#_x0000_t13" style="position:absolute;margin-left:-40.7pt;margin-top:34.3pt;width:99.25pt;height:69.5pt;rotation:-2782269fd;z-index:251662336;visibility:visible;mso-wrap-style:square;mso-width-percent:0;mso-height-percent:0;mso-wrap-distance-left:9pt;mso-wrap-distance-top:0;mso-wrap-distance-right:9pt;mso-wrap-distance-bottom:0;mso-position-horizontal:absolute;mso-position-horizontal-relative:text;mso-position-vertical:absolute;mso-position-vertical-relative:text;mso-width-percent:0;mso-height-percent:0;mso-width-relative:margin;mso-height-relative:margin;v-text-anchor:middle" o:gfxdata="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" adj="14039" fillcolor="black [3200]" strokecolor="black [1600]" strokeweight="1pt">
                 <v:textbox>
                   <w:txbxContent>
                     <w:p>
@@ -2812,7 +3233,7 @@
                     <pic:cNvPicPr/>
                   </pic:nvPicPr>
                   <pic:blipFill>
-                    <a:blip r:embed="rId28"/>
+                    <a:blip r:embed="rId31"/>
                     <a:stretch>
                       <a:fillRect/>
                     </a:stretch>
@@ -2875,6 +3296,171 @@
             <wp:extent cx="273718" cy="247650"/>
             <wp:effectExtent l="0" t="0" r="0" b="0"/>
             <wp:docPr id="29" name="Picture 29"/>
+            <wp:cNvGraphicFramePr>
+              <a:graphicFrameLocks xmlns:a="http://schemas.openxmlformats.org/drawingml/2006/main" noChangeAspect="1"/>
+            </wp:cNvGraphicFramePr>
+            <a:graphic xmlns:a="http://schemas.openxmlformats.org/drawingml/2006/main">
+              <a:graphicData uri="http://schemas.openxmlformats.org/drawingml/2006/picture">
+                <pic:pic xmlns:pic="http://schemas.openxmlformats.org/drawingml/2006/picture">
+                  <pic:nvPicPr>
+                    <pic:cNvPr id="1" name=""/>
+                    <pic:cNvPicPr/>
+                  </pic:nvPicPr>
+                  <pic:blipFill>
+                    <a:blip r:embed="rId32"/>
+                    <a:stretch>
+                      <a:fillRect/>
+                    </a:stretch>
+                  </pic:blipFill>
+                  <pic:spPr>
+                    <a:xfrm>
+                      <a:off x="0" y="0"/>
+                      <a:ext cx="278606" cy="252072"/>
+                    </a:xfrm>
+                    <a:prstGeom prst="rect">
+                      <a:avLst/>
+                    </a:prstGeom>
+                  </pic:spPr>
+                </pic:pic>
+              </a:graphicData>
+            </a:graphic>
+          </wp:inline>
+        </w:drawing>
+      </w:r>
+      <w:r>
+        <w:t xml:space="preserve"> </w:t>
+      </w:r>
+      <w:r>
+        <w:sym w:font="Wingdings" w:char="F0E0"/>
+      </w:r>
+      <w:r>
+        <w:t xml:space="preserve"> “Fill” </w:t>
+      </w:r>
+      <w:r>
+        <w:sym w:font="Wingdings" w:char="F0E0"/>
+      </w:r>
+      <w:r>
+        <w:t xml:space="preserve"> “Solid Fill” </w:t>
+      </w:r>
+      <w:r>
+        <w:sym w:font="Wingdings" w:char="F0E0"/>
+      </w:r>
+      <w:r>
+        <w:t xml:space="preserve"> and then pick a color </w:t>
+      </w:r>
+      <w:r>
+        <w:t xml:space="preserve">by clicking the paint icon next to “Color.” </w:t>
+      </w:r>
+      <w:r>
+        <w:rPr>
+          <w:noProof/>
+        </w:rPr>
+        <w:drawing>
+          <wp:inline distT="0" distB="0" distL="0" distR="0" wp14:anchorId="6AFA194C" wp14:editId="2D8F3264">
+            <wp:extent cx="387944" cy="203835"/>
+            <wp:effectExtent l="0" t="0" r="0" b="5715"/>
+            <wp:docPr id="30" name="Picture 30"/>
+            <wp:cNvGraphicFramePr>
+              <a:graphicFrameLocks xmlns:a="http://schemas.openxmlformats.org/drawingml/2006/main" noChangeAspect="1"/>
+            </wp:cNvGraphicFramePr>
+            <a:graphic xmlns:a="http://schemas.openxmlformats.org/drawingml/2006/main">
+              <a:graphicData uri="http://schemas.openxmlformats.org/drawingml/2006/picture">
+                <pic:pic xmlns:pic="http://schemas.openxmlformats.org/drawingml/2006/picture">
+                  <pic:nvPicPr>
+                    <pic:cNvPr id="1" name=""/>
+                    <pic:cNvPicPr/>
+                  </pic:nvPicPr>
+                  <pic:blipFill>
+                    <a:blip r:embed="rId33"/>
+                    <a:stretch>
+                      <a:fillRect/>
+                    </a:stretch>
+                  </pic:blipFill>
+                  <pic:spPr>
+                    <a:xfrm>
+                      <a:off x="0" y="0"/>
+                      <a:ext cx="394451" cy="207254"/>
+                    </a:xfrm>
+                    <a:prstGeom prst="rect">
+                      <a:avLst/>
+                    </a:prstGeom>
+                  </pic:spPr>
+                </pic:pic>
+              </a:graphicData>
+            </a:graphic>
+          </wp:inline>
+        </w:drawing>
+      </w:r>
+    </w:p>
+    <w:p/>
+    <w:p>
+      <w:r>
+        <w:rPr>
+          <w:noProof/>
+        </w:rPr>
+        <w:drawing>
+          <wp:inline distT="0" distB="0" distL="0" distR="0" wp14:anchorId="7F8FBCEE" wp14:editId="698CEC16">
+            <wp:extent cx="2758440" cy="4276551"/>
+            <wp:effectExtent l="0" t="0" r="3810" b="0"/>
+            <wp:docPr id="48" name="Picture 48"/>
+            <wp:cNvGraphicFramePr>
+              <a:graphicFrameLocks xmlns:a="http://schemas.openxmlformats.org/drawingml/2006/main" noChangeAspect="1"/>
+            </wp:cNvGraphicFramePr>
+            <a:graphic xmlns:a="http://schemas.openxmlformats.org/drawingml/2006/main">
+              <a:graphicData uri="http://schemas.openxmlformats.org/drawingml/2006/picture">
+                <pic:pic xmlns:pic="http://schemas.openxmlformats.org/drawingml/2006/picture">
+                  <pic:nvPicPr>
+                    <pic:cNvPr id="1" name=""/>
+                    <pic:cNvPicPr/>
+                  </pic:nvPicPr>
+                  <pic:blipFill>
+                    <a:blip r:embed="rId34"/>
+                    <a:stretch>
+                      <a:fillRect/>
+                    </a:stretch>
+                  </pic:blipFill>
+                  <pic:spPr>
+                    <a:xfrm>
+                      <a:off x="0" y="0"/>
+                      <a:ext cx="2763256" cy="4284018"/>
+                    </a:xfrm>
+                    <a:prstGeom prst="rect">
+                      <a:avLst/>
+                    </a:prstGeom>
+                  </pic:spPr>
+                </pic:pic>
+              </a:graphicData>
+            </a:graphic>
+          </wp:inline>
+        </w:drawing>
+      </w:r>
+    </w:p>
+    <w:p>
+      <w:r>
+        <w:t xml:space="preserve">Add X and Y axis labels by </w:t>
+      </w:r>
+      <w:bookmarkStart w:id="3" w:name="OLE_LINK2"/>
+      <w:r>
+        <w:t xml:space="preserve">clicking on </w:t>
+      </w:r>
+      <w:r>
+        <w:t>the</w:t>
+      </w:r>
+      <w:r>
+        <w:t xml:space="preserve"> graph and then the </w:t>
+      </w:r>
+      <w:r>
+        <w:t xml:space="preserve"> </w:t>
+      </w:r>
+      <w:r>
+        <w:rPr>
+          <w:noProof/>
+        </w:rPr>
+        <w:drawing>
+          <wp:inline distT="0" distB="0" distL="0" distR="0" wp14:anchorId="0A2FF4A7" wp14:editId="5E49E5F3">
+            <wp:extent cx="1303020" cy="265286"/>
+            <wp:effectExtent l="0" t="0" r="0" b="1905"/>
+            <wp:docPr id="22" name="Picture 22"/>
             <wp:cNvGraphicFramePr>
               <a:graphicFrameLocks xmlns:a="http://schemas.openxmlformats.org/drawingml/2006/main" noChangeAspect="1"/>
             </wp:cNvGraphicFramePr>
@@ -2894,171 +3480,6 @@
                   <pic:spPr>
                     <a:xfrm>
                       <a:off x="0" y="0"/>
-                      <a:ext cx="278606" cy="252072"/>
-                    </a:xfrm>
-                    <a:prstGeom prst="rect">
-                      <a:avLst/>
-                    </a:prstGeom>
-                  </pic:spPr>
-                </pic:pic>
-              </a:graphicData>
-            </a:graphic>
-          </wp:inline>
-        </w:drawing>
-      </w:r>
-      <w:r>
-        <w:t xml:space="preserve"> </w:t>
-      </w:r>
-      <w:r>
-        <w:sym w:font="Wingdings" w:char="F0E0"/>
-      </w:r>
-      <w:r>
-        <w:t xml:space="preserve"> “Fill” </w:t>
-      </w:r>
-      <w:r>
-        <w:sym w:font="Wingdings" w:char="F0E0"/>
-      </w:r>
-      <w:r>
-        <w:t xml:space="preserve"> “Solid Fill” </w:t>
-      </w:r>
-      <w:r>
-        <w:sym w:font="Wingdings" w:char="F0E0"/>
-      </w:r>
-      <w:r>
-        <w:t xml:space="preserve"> and then pick a color </w:t>
-      </w:r>
-      <w:r>
-        <w:t xml:space="preserve">by clicking the paint icon next to “Color.” </w:t>
-      </w:r>
-      <w:r>
-        <w:rPr>
-          <w:noProof/>
-        </w:rPr>
-        <w:drawing>
-          <wp:inline distT="0" distB="0" distL="0" distR="0" wp14:anchorId="6AFA194C" wp14:editId="2D8F3264">
-            <wp:extent cx="387944" cy="203835"/>
-            <wp:effectExtent l="0" t="0" r="0" b="5715"/>
-            <wp:docPr id="30" name="Picture 30"/>
-            <wp:cNvGraphicFramePr>
-              <a:graphicFrameLocks xmlns:a="http://schemas.openxmlformats.org/drawingml/2006/main" noChangeAspect="1"/>
-            </wp:cNvGraphicFramePr>
-            <a:graphic xmlns:a="http://schemas.openxmlformats.org/drawingml/2006/main">
-              <a:graphicData uri="http://schemas.openxmlformats.org/drawingml/2006/picture">
-                <pic:pic xmlns:pic="http://schemas.openxmlformats.org/drawingml/2006/picture">
-                  <pic:nvPicPr>
-                    <pic:cNvPr id="1" name=""/>
-                    <pic:cNvPicPr/>
-                  </pic:nvPicPr>
-                  <pic:blipFill>
-                    <a:blip r:embed="rId30"/>
-                    <a:stretch>
-                      <a:fillRect/>
-                    </a:stretch>
-                  </pic:blipFill>
-                  <pic:spPr>
-                    <a:xfrm>
-                      <a:off x="0" y="0"/>
-                      <a:ext cx="394451" cy="207254"/>
-                    </a:xfrm>
-                    <a:prstGeom prst="rect">
-                      <a:avLst/>
-                    </a:prstGeom>
-                  </pic:spPr>
-                </pic:pic>
-              </a:graphicData>
-            </a:graphic>
-          </wp:inline>
-        </w:drawing>
-      </w:r>
-    </w:p>
-    <w:p/>
-    <w:p>
-      <w:r>
-        <w:rPr>
-          <w:noProof/>
-        </w:rPr>
-        <w:drawing>
-          <wp:inline distT="0" distB="0" distL="0" distR="0" wp14:anchorId="7F8FBCEE" wp14:editId="698CEC16">
-            <wp:extent cx="2758440" cy="4276551"/>
-            <wp:effectExtent l="0" t="0" r="3810" b="0"/>
-            <wp:docPr id="48" name="Picture 48"/>
-            <wp:cNvGraphicFramePr>
-              <a:graphicFrameLocks xmlns:a="http://schemas.openxmlformats.org/drawingml/2006/main" noChangeAspect="1"/>
-            </wp:cNvGraphicFramePr>
-            <a:graphic xmlns:a="http://schemas.openxmlformats.org/drawingml/2006/main">
-              <a:graphicData uri="http://schemas.openxmlformats.org/drawingml/2006/picture">
-                <pic:pic xmlns:pic="http://schemas.openxmlformats.org/drawingml/2006/picture">
-                  <pic:nvPicPr>
-                    <pic:cNvPr id="1" name=""/>
-                    <pic:cNvPicPr/>
-                  </pic:nvPicPr>
-                  <pic:blipFill>
-                    <a:blip r:embed="rId31"/>
-                    <a:stretch>
-                      <a:fillRect/>
-                    </a:stretch>
-                  </pic:blipFill>
-                  <pic:spPr>
-                    <a:xfrm>
-                      <a:off x="0" y="0"/>
-                      <a:ext cx="2763256" cy="4284018"/>
-                    </a:xfrm>
-                    <a:prstGeom prst="rect">
-                      <a:avLst/>
-                    </a:prstGeom>
-                  </pic:spPr>
-                </pic:pic>
-              </a:graphicData>
-            </a:graphic>
-          </wp:inline>
-        </w:drawing>
-      </w:r>
-    </w:p>
-    <w:p>
-      <w:r>
-        <w:t xml:space="preserve">Add X and Y axis labels by </w:t>
-      </w:r>
-      <w:bookmarkStart w:id="2" w:name="OLE_LINK2"/>
-      <w:r>
-        <w:t xml:space="preserve">clicking on </w:t>
-      </w:r>
-      <w:r>
-        <w:t>the</w:t>
-      </w:r>
-      <w:r>
-        <w:t xml:space="preserve"> graph and then the </w:t>
-      </w:r>
-      <w:r>
-        <w:t xml:space="preserve"> </w:t>
-      </w:r>
-      <w:r>
-        <w:rPr>
-          <w:noProof/>
-        </w:rPr>
-        <w:drawing>
-          <wp:inline distT="0" distB="0" distL="0" distR="0" wp14:anchorId="0A2FF4A7" wp14:editId="5E49E5F3">
-            <wp:extent cx="1303020" cy="265286"/>
-            <wp:effectExtent l="0" t="0" r="0" b="1905"/>
-            <wp:docPr id="22" name="Picture 22"/>
-            <wp:cNvGraphicFramePr>
-              <a:graphicFrameLocks xmlns:a="http://schemas.openxmlformats.org/drawingml/2006/main" noChangeAspect="1"/>
-            </wp:cNvGraphicFramePr>
-            <a:graphic xmlns:a="http://schemas.openxmlformats.org/drawingml/2006/main">
-              <a:graphicData uri="http://schemas.openxmlformats.org/drawingml/2006/picture">
-                <pic:pic xmlns:pic="http://schemas.openxmlformats.org/drawingml/2006/picture">
-                  <pic:nvPicPr>
-                    <pic:cNvPr id="1" name=""/>
-                    <pic:cNvPicPr/>
-                  </pic:nvPicPr>
-                  <pic:blipFill>
-                    <a:blip r:embed="rId26"/>
-                    <a:stretch>
-                      <a:fillRect/>
-                    </a:stretch>
-                  </pic:blipFill>
-                  <pic:spPr>
-                    <a:xfrm>
-                      <a:off x="0" y="0"/>
                       <a:ext cx="1371991" cy="279328"/>
                     </a:xfrm>
                     <a:prstGeom prst="rect">
@@ -3077,7 +3498,7 @@
       <w:r>
         <w:t xml:space="preserve">. From there </w:t>
       </w:r>
-      <w:bookmarkEnd w:id="2"/>
+      <w:bookmarkEnd w:id="3"/>
       <w:r>
         <w:t xml:space="preserve">click “Axis Titles” and select “Primary Horizontal”, then repeat and select “Primary Vertical.” </w:t>
       </w:r>
@@ -3104,7 +3525,7 @@
                     <pic:cNvPicPr/>
                   </pic:nvPicPr>
                   <pic:blipFill>
-                    <a:blip r:embed="rId32"/>
+                    <a:blip r:embed="rId35"/>
                     <a:stretch>
                       <a:fillRect/>
                     </a:stretch>
@@ -3161,7 +3582,7 @@
                     <pic:cNvPicPr/>
                   </pic:nvPicPr>
                   <pic:blipFill>
-                    <a:blip r:embed="rId33"/>
+                    <a:blip r:embed="rId36"/>
                     <a:stretch>
                       <a:fillRect/>
                     </a:stretch>
@@ -3219,7 +3640,7 @@
                     <pic:cNvPicPr/>
                   </pic:nvPicPr>
                   <pic:blipFill>
-                    <a:blip r:embed="rId26"/>
+                    <a:blip r:embed="rId29"/>
                     <a:stretch>
                       <a:fillRect/>
                     </a:stretch>
@@ -3291,7 +3712,7 @@
                     <pic:cNvPicPr/>
                   </pic:nvPicPr>
                   <pic:blipFill>
-                    <a:blip r:embed="rId34">
+                    <a:blip r:embed="rId37">
                       <a:extLst>
                         <a:ext uri="{28A0092B-C50C-407E-A947-70E740481C1C}">
                           <a14:useLocalDpi xmlns:a14="http://schemas.microsoft.com/office/drawing/2010/main" val="0"/>
@@ -3346,7 +3767,7 @@
                     <pic:cNvPicPr/>
                   </pic:nvPicPr>
                   <pic:blipFill>
-                    <a:blip r:embed="rId35"/>
+                    <a:blip r:embed="rId38"/>
                     <a:stretch>
                       <a:fillRect/>
                     </a:stretch>
@@ -3382,7 +3803,15 @@
     </w:p>
     <w:p>
       <w:r>
-        <w:t xml:space="preserve">A side menu for “Format Error Bars” will open up. </w:t>
+        <w:t xml:space="preserve">A side menu for “Format Error Bars” will </w:t>
+      </w:r>
+      <w:proofErr w:type="gramStart"/>
+      <w:r>
+        <w:t>open up</w:t>
+      </w:r>
+      <w:proofErr w:type="gramEnd"/>
+      <w:r>
+        <w:t xml:space="preserve">. </w:t>
       </w:r>
     </w:p>
     <w:p/>
@@ -3396,177 +3825,6 @@
             <wp:extent cx="4175760" cy="4774357"/>
             <wp:effectExtent l="0" t="0" r="0" b="7620"/>
             <wp:docPr id="34" name="Picture 34"/>
-            <wp:cNvGraphicFramePr>
-              <a:graphicFrameLocks xmlns:a="http://schemas.openxmlformats.org/drawingml/2006/main" noChangeAspect="1"/>
-            </wp:cNvGraphicFramePr>
-            <a:graphic xmlns:a="http://schemas.openxmlformats.org/drawingml/2006/main">
-              <a:graphicData uri="http://schemas.openxmlformats.org/drawingml/2006/picture">
-                <pic:pic xmlns:pic="http://schemas.openxmlformats.org/drawingml/2006/picture">
-                  <pic:nvPicPr>
-                    <pic:cNvPr id="1" name=""/>
-                    <pic:cNvPicPr/>
-                  </pic:nvPicPr>
-                  <pic:blipFill>
-                    <a:blip r:embed="rId36"/>
-                    <a:stretch>
-                      <a:fillRect/>
-                    </a:stretch>
-                  </pic:blipFill>
-                  <pic:spPr>
-                    <a:xfrm>
-                      <a:off x="0" y="0"/>
-                      <a:ext cx="4195378" cy="4796787"/>
-                    </a:xfrm>
-                    <a:prstGeom prst="rect">
-                      <a:avLst/>
-                    </a:prstGeom>
-                  </pic:spPr>
-                </pic:pic>
-              </a:graphicData>
-            </a:graphic>
-          </wp:inline>
-        </w:drawing>
-      </w:r>
-    </w:p>
-    <w:p>
-      <w:pPr>
-        <w:pStyle w:val="ListParagraph"/>
-        <w:ind w:left="1440"/>
-      </w:pPr>
-    </w:p>
-    <w:p>
-      <w:r>
-        <w:t xml:space="preserve">Click “Custom” </w:t>
-      </w:r>
-      <w:r>
-        <w:sym w:font="Wingdings" w:char="F0E0"/>
-      </w:r>
-      <w:r>
-        <w:t xml:space="preserve"> </w:t>
-      </w:r>
-      <w:r>
-        <w:t>“</w:t>
-      </w:r>
-      <w:r>
-        <w:t>Specify Value</w:t>
-      </w:r>
-      <w:r>
-        <w:t>”</w:t>
-      </w:r>
-      <w:r>
-        <w:t xml:space="preserve"> </w:t>
-      </w:r>
-      <w:r>
-        <w:rPr>
-          <w:noProof/>
-        </w:rPr>
-        <w:drawing>
-          <wp:inline distT="0" distB="0" distL="0" distR="0" wp14:anchorId="6E18D26F" wp14:editId="69A56E8A">
-            <wp:extent cx="2394065" cy="365760"/>
-            <wp:effectExtent l="0" t="0" r="6350" b="2540"/>
-            <wp:docPr id="19" name="Picture 19"/>
-            <wp:cNvGraphicFramePr>
-              <a:graphicFrameLocks xmlns:a="http://schemas.openxmlformats.org/drawingml/2006/main" noChangeAspect="1"/>
-            </wp:cNvGraphicFramePr>
-            <a:graphic xmlns:a="http://schemas.openxmlformats.org/drawingml/2006/main">
-              <a:graphicData uri="http://schemas.openxmlformats.org/drawingml/2006/picture">
-                <pic:pic xmlns:pic="http://schemas.openxmlformats.org/drawingml/2006/picture">
-                  <pic:nvPicPr>
-                    <pic:cNvPr id="1" name=""/>
-                    <pic:cNvPicPr/>
-                  </pic:nvPicPr>
-                  <pic:blipFill>
-                    <a:blip r:embed="rId37"/>
-                    <a:stretch>
-                      <a:fillRect/>
-                    </a:stretch>
-                  </pic:blipFill>
-                  <pic:spPr>
-                    <a:xfrm>
-                      <a:off x="0" y="0"/>
-                      <a:ext cx="2394065" cy="365760"/>
-                    </a:xfrm>
-                    <a:prstGeom prst="rect">
-                      <a:avLst/>
-                    </a:prstGeom>
-                  </pic:spPr>
-                </pic:pic>
-              </a:graphicData>
-            </a:graphic>
-          </wp:inline>
-        </w:drawing>
-      </w:r>
-    </w:p>
-    <w:p/>
-    <w:p/>
-    <w:p/>
-    <w:p/>
-    <w:p>
-      <w:r>
-        <w:lastRenderedPageBreak/>
-        <w:t xml:space="preserve">A new window will pop up allowing you to select the area you put in the standard deviation or standard error. Be careful here to highlight the right cells, as well as the </w:t>
-      </w:r>
-      <w:r>
-        <w:t>same cells for both “Positi</w:t>
-      </w:r>
-      <w:r>
-        <w:t>ve” and “Negative” Error values.</w:t>
-      </w:r>
-    </w:p>
-    <w:p/>
-    <w:p>
-      <w:r>
-        <w:rPr>
-          <w:noProof/>
-        </w:rPr>
-        <w:drawing>
-          <wp:inline distT="0" distB="0" distL="0" distR="0" wp14:anchorId="4D74BB33" wp14:editId="0A8E95A7">
-            <wp:extent cx="2190750" cy="1781175"/>
-            <wp:effectExtent l="0" t="0" r="0" b="9525"/>
-            <wp:docPr id="38" name="Picture 38"/>
-            <wp:cNvGraphicFramePr>
-              <a:graphicFrameLocks xmlns:a="http://schemas.openxmlformats.org/drawingml/2006/main" noChangeAspect="1"/>
-            </wp:cNvGraphicFramePr>
-            <a:graphic xmlns:a="http://schemas.openxmlformats.org/drawingml/2006/main">
-              <a:graphicData uri="http://schemas.openxmlformats.org/drawingml/2006/picture">
-                <pic:pic xmlns:pic="http://schemas.openxmlformats.org/drawingml/2006/picture">
-                  <pic:nvPicPr>
-                    <pic:cNvPr id="1" name=""/>
-                    <pic:cNvPicPr/>
-                  </pic:nvPicPr>
-                  <pic:blipFill>
-                    <a:blip r:embed="rId38"/>
-                    <a:stretch>
-                      <a:fillRect/>
-                    </a:stretch>
-                  </pic:blipFill>
-                  <pic:spPr>
-                    <a:xfrm>
-                      <a:off x="0" y="0"/>
-                      <a:ext cx="2190750" cy="1781175"/>
-                    </a:xfrm>
-                    <a:prstGeom prst="rect">
-                      <a:avLst/>
-                    </a:prstGeom>
-                  </pic:spPr>
-                </pic:pic>
-              </a:graphicData>
-            </a:graphic>
-          </wp:inline>
-        </w:drawing>
-      </w:r>
-    </w:p>
-    <w:p/>
-    <w:p>
-      <w:r>
-        <w:rPr>
-          <w:noProof/>
-        </w:rPr>
-        <w:drawing>
-          <wp:inline distT="0" distB="0" distL="0" distR="0" wp14:anchorId="474362CA" wp14:editId="1B0FE244">
-            <wp:extent cx="5943600" cy="4129374"/>
-            <wp:effectExtent l="0" t="0" r="0" b="5080"/>
-            <wp:docPr id="53" name="Picture 53"/>
             <wp:cNvGraphicFramePr>
               <a:graphicFrameLocks xmlns:a="http://schemas.openxmlformats.org/drawingml/2006/main" noChangeAspect="1"/>
             </wp:cNvGraphicFramePr>
@@ -3586,7 +3844,7 @@
                   <pic:spPr>
                     <a:xfrm>
                       <a:off x="0" y="0"/>
-                      <a:ext cx="5943600" cy="4129374"/>
+                      <a:ext cx="4195378" cy="4796787"/>
                     </a:xfrm>
                     <a:prstGeom prst="rect">
                       <a:avLst/>
@@ -3605,30 +3863,37 @@
         <w:ind w:left="1440"/>
       </w:pPr>
     </w:p>
-    <w:p/>
-    <w:p/>
-    <w:p/>
-    <w:p/>
-    <w:p/>
-    <w:p/>
-    <w:p/>
-    <w:p>
-      <w:r>
-        <w:lastRenderedPageBreak/>
-        <w:t>After you highlight the cells for the SDs, it should look like this below with numbers and codes (may be different cells on your screen):</w:t>
-      </w:r>
-    </w:p>
-    <w:p/>
-    <w:p>
+    <w:p>
+      <w:r>
+        <w:t xml:space="preserve">Click “Custom” </w:t>
+      </w:r>
+      <w:r>
+        <w:sym w:font="Wingdings" w:char="F0E0"/>
+      </w:r>
+      <w:r>
+        <w:t xml:space="preserve"> </w:t>
+      </w:r>
+      <w:r>
+        <w:t>“</w:t>
+      </w:r>
+      <w:r>
+        <w:t>Specify Value</w:t>
+      </w:r>
+      <w:r>
+        <w:t>”</w:t>
+      </w:r>
+      <w:r>
+        <w:t xml:space="preserve"> </w:t>
+      </w:r>
       <w:r>
         <w:rPr>
           <w:noProof/>
         </w:rPr>
         <w:drawing>
-          <wp:inline distT="0" distB="0" distL="0" distR="0" wp14:anchorId="1C2A4DA3" wp14:editId="1A3505F3">
-            <wp:extent cx="2644140" cy="1891233"/>
-            <wp:effectExtent l="0" t="0" r="3810" b="0"/>
-            <wp:docPr id="54" name="Picture 54"/>
+          <wp:inline distT="0" distB="0" distL="0" distR="0" wp14:anchorId="6E18D26F" wp14:editId="69A56E8A">
+            <wp:extent cx="2394065" cy="365760"/>
+            <wp:effectExtent l="0" t="0" r="6350" b="2540"/>
+            <wp:docPr id="19" name="Picture 19"/>
             <wp:cNvGraphicFramePr>
               <a:graphicFrameLocks xmlns:a="http://schemas.openxmlformats.org/drawingml/2006/main" noChangeAspect="1"/>
             </wp:cNvGraphicFramePr>
@@ -3648,7 +3913,7 @@
                   <pic:spPr>
                     <a:xfrm>
                       <a:off x="0" y="0"/>
-                      <a:ext cx="2718545" cy="1944452"/>
+                      <a:ext cx="2394065" cy="365760"/>
                     </a:xfrm>
                     <a:prstGeom prst="rect">
                       <a:avLst/>
@@ -3661,17 +3926,20 @@
         </w:drawing>
       </w:r>
     </w:p>
-    <w:p>
-      <w:pPr>
-        <w:pStyle w:val="ListParagraph"/>
-        <w:ind w:left="1440"/>
-      </w:pPr>
-    </w:p>
-    <w:p/>
-    <w:p/>
-    <w:p>
-      <w:r>
-        <w:t>Click “Ok” and the bars will be added to your graph!</w:t>
+    <w:p/>
+    <w:p/>
+    <w:p/>
+    <w:p/>
+    <w:p>
+      <w:r>
+        <w:lastRenderedPageBreak/>
+        <w:t xml:space="preserve">A new window will pop up allowing you to select the area you put in the standard deviation or standard error. Be careful here to highlight the right cells, as well as the </w:t>
+      </w:r>
+      <w:r>
+        <w:t>same cells for both “Positi</w:t>
+      </w:r>
+      <w:r>
+        <w:t>ve” and “Negative” Error values.</w:t>
       </w:r>
     </w:p>
     <w:p/>
@@ -3681,10 +3949,10 @@
           <w:noProof/>
         </w:rPr>
         <w:drawing>
-          <wp:inline distT="0" distB="0" distL="0" distR="0" wp14:anchorId="4D72AAC8" wp14:editId="6FCE3989">
-            <wp:extent cx="4960000" cy="3048000"/>
-            <wp:effectExtent l="0" t="0" r="0" b="0"/>
-            <wp:docPr id="55" name="Picture 55"/>
+          <wp:inline distT="0" distB="0" distL="0" distR="0" wp14:anchorId="4D74BB33" wp14:editId="0A8E95A7">
+            <wp:extent cx="2190750" cy="1781175"/>
+            <wp:effectExtent l="0" t="0" r="0" b="9525"/>
+            <wp:docPr id="38" name="Picture 38"/>
             <wp:cNvGraphicFramePr>
               <a:graphicFrameLocks xmlns:a="http://schemas.openxmlformats.org/drawingml/2006/main" noChangeAspect="1"/>
             </wp:cNvGraphicFramePr>
@@ -3704,6 +3972,175 @@
                   <pic:spPr>
                     <a:xfrm>
                       <a:off x="0" y="0"/>
+                      <a:ext cx="2190750" cy="1781175"/>
+                    </a:xfrm>
+                    <a:prstGeom prst="rect">
+                      <a:avLst/>
+                    </a:prstGeom>
+                  </pic:spPr>
+                </pic:pic>
+              </a:graphicData>
+            </a:graphic>
+          </wp:inline>
+        </w:drawing>
+      </w:r>
+    </w:p>
+    <w:p/>
+    <w:p>
+      <w:r>
+        <w:rPr>
+          <w:noProof/>
+        </w:rPr>
+        <w:drawing>
+          <wp:inline distT="0" distB="0" distL="0" distR="0" wp14:anchorId="474362CA" wp14:editId="1B0FE244">
+            <wp:extent cx="5943600" cy="4129374"/>
+            <wp:effectExtent l="0" t="0" r="0" b="5080"/>
+            <wp:docPr id="53" name="Picture 53"/>
+            <wp:cNvGraphicFramePr>
+              <a:graphicFrameLocks xmlns:a="http://schemas.openxmlformats.org/drawingml/2006/main" noChangeAspect="1"/>
+            </wp:cNvGraphicFramePr>
+            <a:graphic xmlns:a="http://schemas.openxmlformats.org/drawingml/2006/main">
+              <a:graphicData uri="http://schemas.openxmlformats.org/drawingml/2006/picture">
+                <pic:pic xmlns:pic="http://schemas.openxmlformats.org/drawingml/2006/picture">
+                  <pic:nvPicPr>
+                    <pic:cNvPr id="1" name=""/>
+                    <pic:cNvPicPr/>
+                  </pic:nvPicPr>
+                  <pic:blipFill>
+                    <a:blip r:embed="rId42"/>
+                    <a:stretch>
+                      <a:fillRect/>
+                    </a:stretch>
+                  </pic:blipFill>
+                  <pic:spPr>
+                    <a:xfrm>
+                      <a:off x="0" y="0"/>
+                      <a:ext cx="5943600" cy="4129374"/>
+                    </a:xfrm>
+                    <a:prstGeom prst="rect">
+                      <a:avLst/>
+                    </a:prstGeom>
+                  </pic:spPr>
+                </pic:pic>
+              </a:graphicData>
+            </a:graphic>
+          </wp:inline>
+        </w:drawing>
+      </w:r>
+    </w:p>
+    <w:p>
+      <w:pPr>
+        <w:pStyle w:val="ListParagraph"/>
+        <w:ind w:left="1440"/>
+      </w:pPr>
+    </w:p>
+    <w:p/>
+    <w:p/>
+    <w:p/>
+    <w:p/>
+    <w:p/>
+    <w:p/>
+    <w:p/>
+    <w:p>
+      <w:r>
+        <w:lastRenderedPageBreak/>
+        <w:t xml:space="preserve">After you highlight the cells for the </w:t>
+      </w:r>
+      <w:proofErr w:type="spellStart"/>
+      <w:r>
+        <w:t>SDs</w:t>
+      </w:r>
+      <w:proofErr w:type="spellEnd"/>
+      <w:r>
+        <w:t>, it should look like this below with numbers and codes (may be different cells on your screen):</w:t>
+      </w:r>
+    </w:p>
+    <w:p/>
+    <w:p>
+      <w:r>
+        <w:rPr>
+          <w:noProof/>
+        </w:rPr>
+        <w:drawing>
+          <wp:inline distT="0" distB="0" distL="0" distR="0" wp14:anchorId="1C2A4DA3" wp14:editId="1A3505F3">
+            <wp:extent cx="2644140" cy="1891233"/>
+            <wp:effectExtent l="0" t="0" r="3810" b="0"/>
+            <wp:docPr id="54" name="Picture 54"/>
+            <wp:cNvGraphicFramePr>
+              <a:graphicFrameLocks xmlns:a="http://schemas.openxmlformats.org/drawingml/2006/main" noChangeAspect="1"/>
+            </wp:cNvGraphicFramePr>
+            <a:graphic xmlns:a="http://schemas.openxmlformats.org/drawingml/2006/main">
+              <a:graphicData uri="http://schemas.openxmlformats.org/drawingml/2006/picture">
+                <pic:pic xmlns:pic="http://schemas.openxmlformats.org/drawingml/2006/picture">
+                  <pic:nvPicPr>
+                    <pic:cNvPr id="1" name=""/>
+                    <pic:cNvPicPr/>
+                  </pic:nvPicPr>
+                  <pic:blipFill>
+                    <a:blip r:embed="rId43"/>
+                    <a:stretch>
+                      <a:fillRect/>
+                    </a:stretch>
+                  </pic:blipFill>
+                  <pic:spPr>
+                    <a:xfrm>
+                      <a:off x="0" y="0"/>
+                      <a:ext cx="2718545" cy="1944452"/>
+                    </a:xfrm>
+                    <a:prstGeom prst="rect">
+                      <a:avLst/>
+                    </a:prstGeom>
+                  </pic:spPr>
+                </pic:pic>
+              </a:graphicData>
+            </a:graphic>
+          </wp:inline>
+        </w:drawing>
+      </w:r>
+    </w:p>
+    <w:p>
+      <w:pPr>
+        <w:pStyle w:val="ListParagraph"/>
+        <w:ind w:left="1440"/>
+      </w:pPr>
+    </w:p>
+    <w:p/>
+    <w:p/>
+    <w:p>
+      <w:r>
+        <w:t>Click “Ok” and the bars will be added to your graph!</w:t>
+      </w:r>
+    </w:p>
+    <w:p/>
+    <w:p>
+      <w:r>
+        <w:rPr>
+          <w:noProof/>
+        </w:rPr>
+        <w:drawing>
+          <wp:inline distT="0" distB="0" distL="0" distR="0" wp14:anchorId="4D72AAC8" wp14:editId="6FCE3989">
+            <wp:extent cx="4960000" cy="3048000"/>
+            <wp:effectExtent l="0" t="0" r="0" b="0"/>
+            <wp:docPr id="55" name="Picture 55"/>
+            <wp:cNvGraphicFramePr>
+              <a:graphicFrameLocks xmlns:a="http://schemas.openxmlformats.org/drawingml/2006/main" noChangeAspect="1"/>
+            </wp:cNvGraphicFramePr>
+            <a:graphic xmlns:a="http://schemas.openxmlformats.org/drawingml/2006/main">
+              <a:graphicData uri="http://schemas.openxmlformats.org/drawingml/2006/picture">
+                <pic:pic xmlns:pic="http://schemas.openxmlformats.org/drawingml/2006/picture">
+                  <pic:nvPicPr>
+                    <pic:cNvPr id="1" name=""/>
+                    <pic:cNvPicPr/>
+                  </pic:nvPicPr>
+                  <pic:blipFill>
+                    <a:blip r:embed="rId44"/>
+                    <a:stretch>
+                      <a:fillRect/>
+                    </a:stretch>
+                  </pic:blipFill>
+                  <pic:spPr>
+                    <a:xfrm>
+                      <a:off x="0" y="0"/>
                       <a:ext cx="4972520" cy="3055694"/>
                     </a:xfrm>
                     <a:prstGeom prst="rect">
@@ -3739,16 +4176,7 @@
           <w:szCs w:val="32"/>
         </w:rPr>
         <w:lastRenderedPageBreak/>
-        <w:t>Scatter Plots</w:t>
-      </w:r>
-      <w:bookmarkStart w:id="3" w:name="_GoBack"/>
-      <w:bookmarkEnd w:id="3"/>
-      <w:r>
-        <w:rPr>
-          <w:sz w:val="32"/>
-          <w:szCs w:val="32"/>
-        </w:rPr>
-        <w:t>:</w:t>
+        <w:t>Scatter Plots:</w:t>
       </w:r>
     </w:p>
     <w:p>
@@ -3787,7 +4215,7 @@
                     <pic:cNvPicPr/>
                   </pic:nvPicPr>
                   <pic:blipFill>
-                    <a:blip r:embed="rId42"/>
+                    <a:blip r:embed="rId45"/>
                     <a:stretch>
                       <a:fillRect/>
                     </a:stretch>
@@ -3974,8 +4402,8 @@
           </mc:Choice>
           <mc:Fallback>
             <w:pict>
-              <v:group w14:anchorId="48221213" id="Group 14" o:spid="_x0000_s1036" style="position:absolute;margin-left:104.15pt;margin-top:.5pt;width:277.55pt;height:87.05pt;z-index:251674624" coordsize="35250,11055" o:gfxdata="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">
-                <v:shape id="Arrow: Left 41" o:spid="_x0000_s1037" type="#_x0000_t66" style="position:absolute;width:11628;height:6407;rotation:-2393290fd;visibility:visible;mso-wrap-style:square;v-text-anchor:middle" o:gfxdata="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" adj="5951" fillcolor="black [3200]" strokecolor="black [1600]" strokeweight="1pt">
+              <v:group w14:anchorId="48221213" id="Group 14" o:spid="_x0000_s1037" style="position:absolute;margin-left:104.15pt;margin-top:.5pt;width:277.55pt;height:87.05pt;z-index:251674624" coordsize="35250,11055" o:gfxdata="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">
+                <v:shape id="Arrow: Left 41" o:spid="_x0000_s1038" type="#_x0000_t66" style="position:absolute;width:11628;height:6407;rotation:-2393290fd;visibility:visible;mso-wrap-style:square;v-text-anchor:middle" o:gfxdata="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" adj="5951" fillcolor="black [3200]" strokecolor="black [1600]" strokeweight="1pt">
                   <v:textbox>
                     <w:txbxContent>
                       <w:p>
@@ -3989,7 +4417,7 @@
                     </w:txbxContent>
                   </v:textbox>
                 </v:shape>
-                <v:shape id="Arrow: Left 42" o:spid="_x0000_s1038" type="#_x0000_t66" style="position:absolute;left:23622;top:4648;width:11628;height:6407;rotation:-2393290fd;visibility:visible;mso-wrap-style:square;v-text-anchor:middle" o:gfxdata="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" adj="5951" fillcolor="black [3200]" strokecolor="black [1600]" strokeweight="1pt">
+                <v:shape id="Arrow: Left 42" o:spid="_x0000_s1039" type="#_x0000_t66" style="position:absolute;left:23622;top:4648;width:11628;height:6407;rotation:-2393290fd;visibility:visible;mso-wrap-style:square;v-text-anchor:middle" o:gfxdata="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" adj="5951" fillcolor="black [3200]" strokecolor="black [1600]" strokeweight="1pt">
                   <v:textbox>
                     <w:txbxContent>
                       <w:p>
@@ -4028,7 +4456,7 @@
                     <pic:cNvPicPr/>
                   </pic:nvPicPr>
                   <pic:blipFill>
-                    <a:blip r:embed="rId43"/>
+                    <a:blip r:embed="rId46"/>
                     <a:stretch>
                       <a:fillRect/>
                     </a:stretch>
@@ -4075,7 +4503,7 @@
             <wp:cNvGraphicFramePr/>
             <a:graphic xmlns:a="http://schemas.openxmlformats.org/drawingml/2006/main">
               <a:graphicData uri="http://schemas.openxmlformats.org/drawingml/2006/chart">
-                <c:chart xmlns:c="http://schemas.openxmlformats.org/drawingml/2006/chart" xmlns:r="http://schemas.openxmlformats.org/officeDocument/2006/relationships" r:id="rId44"/>
+                <c:chart xmlns:c="http://schemas.openxmlformats.org/drawingml/2006/chart" xmlns:r="http://schemas.openxmlformats.org/officeDocument/2006/relationships" r:id="rId47"/>
               </a:graphicData>
             </a:graphic>
           </wp:inline>
@@ -4086,7 +4514,15 @@
     <w:p/>
     <w:p>
       <w:r>
-        <w:t xml:space="preserve">Again, pretty bland to start with, but you can edit a bunch of things: </w:t>
+        <w:t xml:space="preserve">Again, </w:t>
+      </w:r>
+      <w:proofErr w:type="gramStart"/>
+      <w:r>
+        <w:t>pretty bland</w:t>
+      </w:r>
+      <w:proofErr w:type="gramEnd"/>
+      <w:r>
+        <w:t xml:space="preserve"> to start with, but you can edit a bunch of things: </w:t>
       </w:r>
     </w:p>
     <w:p/>
@@ -4126,7 +4562,7 @@
                     <pic:cNvPicPr/>
                   </pic:nvPicPr>
                   <pic:blipFill>
-                    <a:blip r:embed="rId26"/>
+                    <a:blip r:embed="rId29"/>
                     <a:stretch>
                       <a:fillRect/>
                     </a:stretch>
@@ -4178,7 +4614,7 @@
                     <pic:cNvPicPr/>
                   </pic:nvPicPr>
                   <pic:blipFill>
-                    <a:blip r:embed="rId45"/>
+                    <a:blip r:embed="rId48"/>
                     <a:stretch>
                       <a:fillRect/>
                     </a:stretch>
@@ -4284,7 +4720,7 @@
           </mc:Choice>
           <mc:Fallback>
             <w:pict>
-              <v:shape w14:anchorId="7F0FEC34" id="Arrow: Right 59" o:spid="_x0000_s1039" type="#_x0000_t13" style="position:absolute;margin-left:-8.4pt;margin-top:194.4pt;width:138.6pt;height:83.4pt;z-index:251678720;visibility:visible;mso-wrap-style:square;mso-wrap-distance-left:9pt;mso-wrap-distance-top:0;mso-wrap-distance-right:9pt;mso-wrap-distance-bottom:0;mso-position-horizontal:absolute;mso-position-horizontal-relative:margin;mso-position-vertical:absolute;mso-position-vertical-relative:text;v-text-anchor:middle" o:gfxdata="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" adj="15101" fillcolor="black [3200]" strokecolor="black [1600]" strokeweight="1pt">
+              <v:shape w14:anchorId="7F0FEC34" id="Arrow: Right 59" o:spid="_x0000_s1040" type="#_x0000_t13" style="position:absolute;margin-left:-8.4pt;margin-top:194.4pt;width:138.6pt;height:83.4pt;z-index:251678720;visibility:visible;mso-wrap-style:square;mso-wrap-distance-left:9pt;mso-wrap-distance-top:0;mso-wrap-distance-right:9pt;mso-wrap-distance-bottom:0;mso-position-horizontal:absolute;mso-position-horizontal-relative:margin;mso-position-vertical:absolute;mso-position-vertical-relative:text;v-text-anchor:middle" o:gfxdata="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" adj="15101" fillcolor="black [3200]" strokecolor="black [1600]" strokeweight="1pt">
                 <v:textbox>
                   <w:txbxContent>
                     <w:p>
@@ -4385,7 +4821,7 @@
           </mc:Choice>
           <mc:Fallback>
             <w:pict>
-              <v:shape w14:anchorId="0A82D040" id="Arrow: Left 60" o:spid="_x0000_s1040" type="#_x0000_t66" style="position:absolute;margin-left:340.2pt;margin-top:288.6pt;width:142.6pt;height:67pt;rotation:1862511fd;z-index:251680768;visibility:visible;mso-wrap-style:square;mso-width-percent:0;mso-height-percent:0;mso-wrap-distance-left:9pt;mso-wrap-distance-top:0;mso-wrap-distance-right:9pt;mso-wrap-distance-bottom:0;mso-position-horizontal:absolute;mso-position-horizontal-relative:margin;mso-position-vertical:absolute;mso-position-vertical-relative:text;mso-width-percent:0;mso-height-percent:0;mso-width-relative:margin;mso-height-relative:margin;v-text-anchor:middle" o:gfxdata="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" adj="5073" fillcolor="black [3200]" strokecolor="black [1600]" strokeweight="1pt">
+              <v:shape w14:anchorId="0A82D040" id="Arrow: Left 60" o:spid="_x0000_s1041" type="#_x0000_t66" style="position:absolute;margin-left:340.2pt;margin-top:288.6pt;width:142.6pt;height:67pt;rotation:1862511fd;z-index:251680768;visibility:visible;mso-wrap-style:square;mso-width-percent:0;mso-height-percent:0;mso-wrap-distance-left:9pt;mso-wrap-distance-top:0;mso-wrap-distance-right:9pt;mso-wrap-distance-bottom:0;mso-position-horizontal:absolute;mso-position-horizontal-relative:margin;mso-position-vertical:absolute;mso-position-vertical-relative:text;mso-width-percent:0;mso-height-percent:0;mso-width-relative:margin;mso-height-relative:margin;v-text-anchor:middle" o:gfxdata="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" adj="5073" fillcolor="black [3200]" strokecolor="black [1600]" strokeweight="1pt">
                 <v:textbox>
                   <w:txbxContent>
                     <w:p>
@@ -4486,7 +4922,7 @@
           </mc:Choice>
           <mc:Fallback>
             <w:pict>
-              <v:shape w14:anchorId="40306763" id="Arrow: Right 58" o:spid="_x0000_s1041" type="#_x0000_t13" style="position:absolute;margin-left:-40.2pt;margin-top:17.95pt;width:99.25pt;height:69.5pt;rotation:-2782269fd;z-index:251676672;visibility:visible;mso-wrap-style:square;mso-width-percent:0;mso-height-percent:0;mso-wrap-distance-left:9pt;mso-wrap-distance-top:0;mso-wrap-distance-right:9pt;mso-wrap-distance-bottom:0;mso-position-horizontal:absolute;mso-position-horizontal-relative:text;mso-position-vertical:absolute;mso-position-vertical-relative:text;mso-width-percent:0;mso-height-percent:0;mso-width-relative:margin;mso-height-relative:margin;v-text-anchor:middle" o:gfxdata="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" adj="14039" fillcolor="black [3200]" strokecolor="black [1600]" strokeweight="1pt">
+              <v:shape w14:anchorId="40306763" id="Arrow: Right 58" o:spid="_x0000_s1042" type="#_x0000_t13" style="position:absolute;margin-left:-40.2pt;margin-top:17.95pt;width:99.25pt;height:69.5pt;rotation:-2782269fd;z-index:251676672;visibility:visible;mso-wrap-style:square;mso-width-percent:0;mso-height-percent:0;mso-wrap-distance-left:9pt;mso-wrap-distance-top:0;mso-wrap-distance-right:9pt;mso-wrap-distance-bottom:0;mso-position-horizontal:absolute;mso-position-horizontal-relative:text;mso-position-vertical:absolute;mso-position-vertical-relative:text;mso-width-percent:0;mso-height-percent:0;mso-width-relative:margin;mso-height-relative:margin;v-text-anchor:middle" o:gfxdata="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" adj="14039" fillcolor="black [3200]" strokecolor="black [1600]" strokeweight="1pt">
                 <v:textbox>
                   <w:txbxContent>
                     <w:p>
@@ -4524,7 +4960,7 @@
                     <pic:cNvPicPr/>
                   </pic:nvPicPr>
                   <pic:blipFill>
-                    <a:blip r:embed="rId46"/>
+                    <a:blip r:embed="rId49"/>
                     <a:stretch>
                       <a:fillRect/>
                     </a:stretch>
@@ -4568,156 +5004,6 @@
             <wp:extent cx="1303020" cy="265286"/>
             <wp:effectExtent l="0" t="0" r="0" b="1905"/>
             <wp:docPr id="62" name="Picture 62"/>
-            <wp:cNvGraphicFramePr>
-              <a:graphicFrameLocks xmlns:a="http://schemas.openxmlformats.org/drawingml/2006/main" noChangeAspect="1"/>
-            </wp:cNvGraphicFramePr>
-            <a:graphic xmlns:a="http://schemas.openxmlformats.org/drawingml/2006/main">
-              <a:graphicData uri="http://schemas.openxmlformats.org/drawingml/2006/picture">
-                <pic:pic xmlns:pic="http://schemas.openxmlformats.org/drawingml/2006/picture">
-                  <pic:nvPicPr>
-                    <pic:cNvPr id="1" name=""/>
-                    <pic:cNvPicPr/>
-                  </pic:nvPicPr>
-                  <pic:blipFill>
-                    <a:blip r:embed="rId26"/>
-                    <a:stretch>
-                      <a:fillRect/>
-                    </a:stretch>
-                  </pic:blipFill>
-                  <pic:spPr>
-                    <a:xfrm>
-                      <a:off x="0" y="0"/>
-                      <a:ext cx="1371991" cy="279328"/>
-                    </a:xfrm>
-                    <a:prstGeom prst="rect">
-                      <a:avLst/>
-                    </a:prstGeom>
-                  </pic:spPr>
-                </pic:pic>
-              </a:graphicData>
-            </a:graphic>
-          </wp:inline>
-        </w:drawing>
-      </w:r>
-      <w:r>
-        <w:t xml:space="preserve"> icon in the “Design” tab. From there click “Axis Titles” and select “Primary Horizontal”, then repeat and select “Primary Vertical.” </w:t>
-      </w:r>
-    </w:p>
-    <w:p/>
-    <w:p>
-      <w:r>
-        <w:rPr>
-          <w:noProof/>
-        </w:rPr>
-        <w:drawing>
-          <wp:inline distT="0" distB="0" distL="0" distR="0" wp14:anchorId="403DACA3" wp14:editId="1D76014C">
-            <wp:extent cx="5277485" cy="2261538"/>
-            <wp:effectExtent l="0" t="0" r="0" b="5715"/>
-            <wp:docPr id="61" name="Picture 61"/>
-            <wp:cNvGraphicFramePr>
-              <a:graphicFrameLocks xmlns:a="http://schemas.openxmlformats.org/drawingml/2006/main" noChangeAspect="1"/>
-            </wp:cNvGraphicFramePr>
-            <a:graphic xmlns:a="http://schemas.openxmlformats.org/drawingml/2006/main">
-              <a:graphicData uri="http://schemas.openxmlformats.org/drawingml/2006/picture">
-                <pic:pic xmlns:pic="http://schemas.openxmlformats.org/drawingml/2006/picture">
-                  <pic:nvPicPr>
-                    <pic:cNvPr id="1" name=""/>
-                    <pic:cNvPicPr/>
-                  </pic:nvPicPr>
-                  <pic:blipFill>
-                    <a:blip r:embed="rId47"/>
-                    <a:stretch>
-                      <a:fillRect/>
-                    </a:stretch>
-                  </pic:blipFill>
-                  <pic:spPr>
-                    <a:xfrm>
-                      <a:off x="0" y="0"/>
-                      <a:ext cx="5332675" cy="2285188"/>
-                    </a:xfrm>
-                    <a:prstGeom prst="rect">
-                      <a:avLst/>
-                    </a:prstGeom>
-                  </pic:spPr>
-                </pic:pic>
-              </a:graphicData>
-            </a:graphic>
-          </wp:inline>
-        </w:drawing>
-      </w:r>
-    </w:p>
-    <w:p>
-      <w:r>
-        <w:lastRenderedPageBreak/>
-        <w:t>To edit these titles, click on the words “Axis Title”, select the words, and type over it with your variable name.</w:t>
-      </w:r>
-    </w:p>
-    <w:p/>
-    <w:p>
-      <w:r>
-        <w:rPr>
-          <w:noProof/>
-        </w:rPr>
-        <w:drawing>
-          <wp:inline distT="0" distB="0" distL="0" distR="0" wp14:anchorId="657FF00E" wp14:editId="6CFD9A21">
-            <wp:extent cx="4792980" cy="2862473"/>
-            <wp:effectExtent l="0" t="0" r="7620" b="0"/>
-            <wp:docPr id="63" name="Picture 63"/>
-            <wp:cNvGraphicFramePr>
-              <a:graphicFrameLocks xmlns:a="http://schemas.openxmlformats.org/drawingml/2006/main" noChangeAspect="1"/>
-            </wp:cNvGraphicFramePr>
-            <a:graphic xmlns:a="http://schemas.openxmlformats.org/drawingml/2006/main">
-              <a:graphicData uri="http://schemas.openxmlformats.org/drawingml/2006/picture">
-                <pic:pic xmlns:pic="http://schemas.openxmlformats.org/drawingml/2006/picture">
-                  <pic:nvPicPr>
-                    <pic:cNvPr id="1" name=""/>
-                    <pic:cNvPicPr/>
-                  </pic:nvPicPr>
-                  <pic:blipFill>
-                    <a:blip r:embed="rId48"/>
-                    <a:stretch>
-                      <a:fillRect/>
-                    </a:stretch>
-                  </pic:blipFill>
-                  <pic:spPr>
-                    <a:xfrm>
-                      <a:off x="0" y="0"/>
-                      <a:ext cx="4802278" cy="2868026"/>
-                    </a:xfrm>
-                    <a:prstGeom prst="rect">
-                      <a:avLst/>
-                    </a:prstGeom>
-                  </pic:spPr>
-                </pic:pic>
-              </a:graphicData>
-            </a:graphic>
-          </wp:inline>
-        </w:drawing>
-      </w:r>
-    </w:p>
-    <w:p/>
-    <w:p>
-      <w:r>
-        <w:t xml:space="preserve">Change the color by </w:t>
-      </w:r>
-      <w:r>
-        <w:rPr>
-          <w:b/>
-        </w:rPr>
-        <w:t xml:space="preserve">double </w:t>
-      </w:r>
-      <w:r>
-        <w:t xml:space="preserve">clicking on one of the dots on the graph, which will pull up a side menu. Click on the paint icon at the top </w:t>
-      </w:r>
-      <w:r>
-        <w:rPr>
-          <w:noProof/>
-        </w:rPr>
-        <w:drawing>
-          <wp:inline distT="0" distB="0" distL="0" distR="0" wp14:anchorId="59CC9E29" wp14:editId="19DC7538">
-            <wp:extent cx="273718" cy="247650"/>
-            <wp:effectExtent l="0" t="0" r="0" b="0"/>
-            <wp:docPr id="66" name="Picture 66"/>
             <wp:cNvGraphicFramePr>
               <a:graphicFrameLocks xmlns:a="http://schemas.openxmlformats.org/drawingml/2006/main" noChangeAspect="1"/>
             </wp:cNvGraphicFramePr>
@@ -4737,170 +5023,6 @@
                   <pic:spPr>
                     <a:xfrm>
                       <a:off x="0" y="0"/>
-                      <a:ext cx="278606" cy="252072"/>
-                    </a:xfrm>
-                    <a:prstGeom prst="rect">
-                      <a:avLst/>
-                    </a:prstGeom>
-                  </pic:spPr>
-                </pic:pic>
-              </a:graphicData>
-            </a:graphic>
-          </wp:inline>
-        </w:drawing>
-      </w:r>
-      <w:r>
-        <w:t xml:space="preserve"> </w:t>
-      </w:r>
-      <w:r>
-        <w:sym w:font="Wingdings" w:char="F0E0"/>
-      </w:r>
-      <w:r>
-        <w:t xml:space="preserve"> “Marker” </w:t>
-      </w:r>
-      <w:r>
-        <w:sym w:font="Wingdings" w:char="F0E0"/>
-      </w:r>
-      <w:r>
-        <w:t xml:space="preserve"> “Fill” </w:t>
-      </w:r>
-      <w:r>
-        <w:sym w:font="Wingdings" w:char="F0E0"/>
-      </w:r>
-      <w:r>
-        <w:t xml:space="preserve"> “Solid Fill” </w:t>
-      </w:r>
-      <w:r>
-        <w:sym w:font="Wingdings" w:char="F0E0"/>
-      </w:r>
-      <w:r>
-        <w:t xml:space="preserve"> and then pick a color by clicking the paint icon next to “Color.” </w:t>
-      </w:r>
-      <w:r>
-        <w:rPr>
-          <w:noProof/>
-        </w:rPr>
-        <w:drawing>
-          <wp:inline distT="0" distB="0" distL="0" distR="0" wp14:anchorId="3989B585" wp14:editId="7305706D">
-            <wp:extent cx="387944" cy="203835"/>
-            <wp:effectExtent l="0" t="0" r="0" b="5715"/>
-            <wp:docPr id="67" name="Picture 67"/>
-            <wp:cNvGraphicFramePr>
-              <a:graphicFrameLocks xmlns:a="http://schemas.openxmlformats.org/drawingml/2006/main" noChangeAspect="1"/>
-            </wp:cNvGraphicFramePr>
-            <a:graphic xmlns:a="http://schemas.openxmlformats.org/drawingml/2006/main">
-              <a:graphicData uri="http://schemas.openxmlformats.org/drawingml/2006/picture">
-                <pic:pic xmlns:pic="http://schemas.openxmlformats.org/drawingml/2006/picture">
-                  <pic:nvPicPr>
-                    <pic:cNvPr id="1" name=""/>
-                    <pic:cNvPicPr/>
-                  </pic:nvPicPr>
-                  <pic:blipFill>
-                    <a:blip r:embed="rId30"/>
-                    <a:stretch>
-                      <a:fillRect/>
-                    </a:stretch>
-                  </pic:blipFill>
-                  <pic:spPr>
-                    <a:xfrm>
-                      <a:off x="0" y="0"/>
-                      <a:ext cx="394451" cy="207254"/>
-                    </a:xfrm>
-                    <a:prstGeom prst="rect">
-                      <a:avLst/>
-                    </a:prstGeom>
-                  </pic:spPr>
-                </pic:pic>
-              </a:graphicData>
-            </a:graphic>
-          </wp:inline>
-        </w:drawing>
-      </w:r>
-    </w:p>
-    <w:p>
-      <w:r>
-        <w:t xml:space="preserve"> </w:t>
-      </w:r>
-    </w:p>
-    <w:p>
-      <w:r>
-        <w:rPr>
-          <w:noProof/>
-        </w:rPr>
-        <w:drawing>
-          <wp:inline distT="0" distB="0" distL="0" distR="0" wp14:anchorId="1F110507" wp14:editId="2B947F31">
-            <wp:extent cx="2606040" cy="3478847"/>
-            <wp:effectExtent l="0" t="0" r="3810" b="7620"/>
-            <wp:docPr id="68" name="Picture 68"/>
-            <wp:cNvGraphicFramePr>
-              <a:graphicFrameLocks xmlns:a="http://schemas.openxmlformats.org/drawingml/2006/main" noChangeAspect="1"/>
-            </wp:cNvGraphicFramePr>
-            <a:graphic xmlns:a="http://schemas.openxmlformats.org/drawingml/2006/main">
-              <a:graphicData uri="http://schemas.openxmlformats.org/drawingml/2006/picture">
-                <pic:pic xmlns:pic="http://schemas.openxmlformats.org/drawingml/2006/picture">
-                  <pic:nvPicPr>
-                    <pic:cNvPr id="1" name=""/>
-                    <pic:cNvPicPr/>
-                  </pic:nvPicPr>
-                  <pic:blipFill>
-                    <a:blip r:embed="rId49"/>
-                    <a:stretch>
-                      <a:fillRect/>
-                    </a:stretch>
-                  </pic:blipFill>
-                  <pic:spPr>
-                    <a:xfrm>
-                      <a:off x="0" y="0"/>
-                      <a:ext cx="2608718" cy="3482422"/>
-                    </a:xfrm>
-                    <a:prstGeom prst="rect">
-                      <a:avLst/>
-                    </a:prstGeom>
-                  </pic:spPr>
-                </pic:pic>
-              </a:graphicData>
-            </a:graphic>
-          </wp:inline>
-        </w:drawing>
-      </w:r>
-    </w:p>
-    <w:p/>
-    <w:p>
-      <w:r>
-        <w:lastRenderedPageBreak/>
-        <w:t>Additionally, you can add a “line of best f</w:t>
-      </w:r>
-      <w:r>
-        <w:t xml:space="preserve">it”. To do that, click on the graph and then  </w:t>
-      </w:r>
-      <w:r>
-        <w:rPr>
-          <w:noProof/>
-        </w:rPr>
-        <w:drawing>
-          <wp:inline distT="0" distB="0" distL="0" distR="0" wp14:anchorId="5B7E4D9C" wp14:editId="17743D1B">
-            <wp:extent cx="1303020" cy="265286"/>
-            <wp:effectExtent l="0" t="0" r="0" b="1905"/>
-            <wp:docPr id="64" name="Picture 64"/>
-            <wp:cNvGraphicFramePr>
-              <a:graphicFrameLocks xmlns:a="http://schemas.openxmlformats.org/drawingml/2006/main" noChangeAspect="1"/>
-            </wp:cNvGraphicFramePr>
-            <a:graphic xmlns:a="http://schemas.openxmlformats.org/drawingml/2006/main">
-              <a:graphicData uri="http://schemas.openxmlformats.org/drawingml/2006/picture">
-                <pic:pic xmlns:pic="http://schemas.openxmlformats.org/drawingml/2006/picture">
-                  <pic:nvPicPr>
-                    <pic:cNvPr id="1" name=""/>
-                    <pic:cNvPicPr/>
-                  </pic:nvPicPr>
-                  <pic:blipFill>
-                    <a:blip r:embed="rId26"/>
-                    <a:stretch>
-                      <a:fillRect/>
-                    </a:stretch>
-                  </pic:blipFill>
-                  <pic:spPr>
-                    <a:xfrm>
-                      <a:off x="0" y="0"/>
                       <a:ext cx="1371991" cy="279328"/>
                     </a:xfrm>
                     <a:prstGeom prst="rect">
@@ -4914,7 +5036,7 @@
         </w:drawing>
       </w:r>
       <w:r>
-        <w:t xml:space="preserve"> icon in the “Design” tab. From there click “Trendline”, and then select whichever option you need. “Linear” is usually the option you will want.  </w:t>
+        <w:t xml:space="preserve"> icon in the “Design” tab. From there click “Axis Titles” and select “Primary Horizontal”, then repeat and select “Primary Vertical.” </w:t>
       </w:r>
     </w:p>
     <w:p/>
@@ -4924,10 +5046,10 @@
           <w:noProof/>
         </w:rPr>
         <w:drawing>
-          <wp:inline distT="0" distB="0" distL="0" distR="0" wp14:anchorId="0DD17033" wp14:editId="6B0C3BD7">
-            <wp:extent cx="5943600" cy="4420235"/>
-            <wp:effectExtent l="0" t="0" r="0" b="0"/>
-            <wp:docPr id="69" name="Picture 69"/>
+          <wp:inline distT="0" distB="0" distL="0" distR="0" wp14:anchorId="403DACA3" wp14:editId="1D76014C">
+            <wp:extent cx="5277485" cy="2261538"/>
+            <wp:effectExtent l="0" t="0" r="0" b="5715"/>
+            <wp:docPr id="61" name="Picture 61"/>
             <wp:cNvGraphicFramePr>
               <a:graphicFrameLocks xmlns:a="http://schemas.openxmlformats.org/drawingml/2006/main" noChangeAspect="1"/>
             </wp:cNvGraphicFramePr>
@@ -4947,7 +5069,7 @@
                   <pic:spPr>
                     <a:xfrm>
                       <a:off x="0" y="0"/>
-                      <a:ext cx="5943600" cy="4420235"/>
+                      <a:ext cx="5332675" cy="2285188"/>
                     </a:xfrm>
                     <a:prstGeom prst="rect">
                       <a:avLst/>
@@ -4960,20 +5082,23 @@
         </w:drawing>
       </w:r>
     </w:p>
-    <w:p/>
-    <w:p>
-      <w:r>
-        <w:t xml:space="preserve">If you are using an older version of Excel, click on the graph and then on the </w:t>
-      </w:r>
+    <w:p>
+      <w:r>
+        <w:lastRenderedPageBreak/>
+        <w:t>To edit these titles, click on the words “Axis Title”, select the words, and type over it with your variable name.</w:t>
+      </w:r>
+    </w:p>
+    <w:p/>
+    <w:p>
       <w:r>
         <w:rPr>
           <w:noProof/>
         </w:rPr>
         <w:drawing>
-          <wp:inline distT="0" distB="0" distL="0" distR="0" wp14:anchorId="456BE4AF" wp14:editId="5730E577">
-            <wp:extent cx="552450" cy="609600"/>
-            <wp:effectExtent l="0" t="0" r="0" b="0"/>
-            <wp:docPr id="36" name="Picture 36"/>
+          <wp:inline distT="0" distB="0" distL="0" distR="0" wp14:anchorId="657FF00E" wp14:editId="6CFD9A21">
+            <wp:extent cx="4792980" cy="2862473"/>
+            <wp:effectExtent l="0" t="0" r="7620" b="0"/>
+            <wp:docPr id="63" name="Picture 63"/>
             <wp:cNvGraphicFramePr>
               <a:graphicFrameLocks xmlns:a="http://schemas.openxmlformats.org/drawingml/2006/main" noChangeAspect="1"/>
             </wp:cNvGraphicFramePr>
@@ -4981,7 +5106,7 @@
               <a:graphicData uri="http://schemas.openxmlformats.org/drawingml/2006/picture">
                 <pic:pic xmlns:pic="http://schemas.openxmlformats.org/drawingml/2006/picture">
                   <pic:nvPicPr>
-                    <pic:cNvPr id="0" name=""/>
+                    <pic:cNvPr id="1" name=""/>
                     <pic:cNvPicPr/>
                   </pic:nvPicPr>
                   <pic:blipFill>
@@ -4993,7 +5118,7 @@
                   <pic:spPr>
                     <a:xfrm>
                       <a:off x="0" y="0"/>
-                      <a:ext cx="552450" cy="609600"/>
+                      <a:ext cx="4802278" cy="2868026"/>
                     </a:xfrm>
                     <a:prstGeom prst="rect">
                       <a:avLst/>
@@ -5005,66 +5130,144 @@
           </wp:inline>
         </w:drawing>
       </w:r>
-      <w:r>
-        <w:t xml:space="preserve"> icon in the “Layout” tab.</w:t>
-      </w:r>
-    </w:p>
-    <w:p/>
-    <w:p>
-      <w:r>
-        <w:br w:type="page"/>
-      </w:r>
-    </w:p>
-    <w:p>
-      <w:r>
-        <w:lastRenderedPageBreak/>
-        <w:t>If you double click on the line you added, if will pull up another side menu where you can add other components as well. For instance, y</w:t>
-      </w:r>
-      <w:r>
-        <w:t xml:space="preserve">ou </w:t>
-      </w:r>
-      <w:r>
-        <w:t xml:space="preserve">can add the equation of the line to the graph by </w:t>
-      </w:r>
-      <w:r>
-        <w:t>selecting the option to</w:t>
-      </w:r>
-      <w:r>
-        <w:t xml:space="preserve"> “Display Equation on Chart” or </w:t>
-      </w:r>
-      <w:r>
-        <w:t>add the R</w:t>
-      </w:r>
-      <w:r>
-        <w:rPr>
-          <w:vertAlign w:val="superscript"/>
-        </w:rPr>
-        <w:t>2</w:t>
-      </w:r>
-      <w:r>
-        <w:t xml:space="preserve"> value by selecting the option to </w:t>
-      </w:r>
-      <w:r>
-        <w:t xml:space="preserve">“Display R-squared value on chart” if your instructor wants </w:t>
-      </w:r>
-      <w:r>
-        <w:t xml:space="preserve">either of these on your graph.  </w:t>
+    </w:p>
+    <w:p/>
+    <w:p>
+      <w:r>
+        <w:t xml:space="preserve">Change the color by </w:t>
+      </w:r>
+      <w:r>
+        <w:rPr>
+          <w:b/>
+        </w:rPr>
+        <w:t xml:space="preserve">double </w:t>
+      </w:r>
+      <w:r>
+        <w:t xml:space="preserve">clicking on one of the dots on the graph, which will pull up a side menu. Click on the paint icon at the top </w:t>
+      </w:r>
+      <w:r>
+        <w:rPr>
+          <w:noProof/>
+        </w:rPr>
+        <w:drawing>
+          <wp:inline distT="0" distB="0" distL="0" distR="0" wp14:anchorId="59CC9E29" wp14:editId="19DC7538">
+            <wp:extent cx="273718" cy="247650"/>
+            <wp:effectExtent l="0" t="0" r="0" b="0"/>
+            <wp:docPr id="66" name="Picture 66"/>
+            <wp:cNvGraphicFramePr>
+              <a:graphicFrameLocks xmlns:a="http://schemas.openxmlformats.org/drawingml/2006/main" noChangeAspect="1"/>
+            </wp:cNvGraphicFramePr>
+            <a:graphic xmlns:a="http://schemas.openxmlformats.org/drawingml/2006/main">
+              <a:graphicData uri="http://schemas.openxmlformats.org/drawingml/2006/picture">
+                <pic:pic xmlns:pic="http://schemas.openxmlformats.org/drawingml/2006/picture">
+                  <pic:nvPicPr>
+                    <pic:cNvPr id="1" name=""/>
+                    <pic:cNvPicPr/>
+                  </pic:nvPicPr>
+                  <pic:blipFill>
+                    <a:blip r:embed="rId32"/>
+                    <a:stretch>
+                      <a:fillRect/>
+                    </a:stretch>
+                  </pic:blipFill>
+                  <pic:spPr>
+                    <a:xfrm>
+                      <a:off x="0" y="0"/>
+                      <a:ext cx="278606" cy="252072"/>
+                    </a:xfrm>
+                    <a:prstGeom prst="rect">
+                      <a:avLst/>
+                    </a:prstGeom>
+                  </pic:spPr>
+                </pic:pic>
+              </a:graphicData>
+            </a:graphic>
+          </wp:inline>
+        </w:drawing>
       </w:r>
       <w:r>
         <w:t xml:space="preserve"> </w:t>
       </w:r>
-    </w:p>
-    <w:p/>
-    <w:p>
+      <w:r>
+        <w:sym w:font="Wingdings" w:char="F0E0"/>
+      </w:r>
+      <w:r>
+        <w:t xml:space="preserve"> “Marker” </w:t>
+      </w:r>
+      <w:r>
+        <w:sym w:font="Wingdings" w:char="F0E0"/>
+      </w:r>
+      <w:r>
+        <w:t xml:space="preserve"> “Fill” </w:t>
+      </w:r>
+      <w:r>
+        <w:sym w:font="Wingdings" w:char="F0E0"/>
+      </w:r>
+      <w:r>
+        <w:t xml:space="preserve"> “Solid Fill” </w:t>
+      </w:r>
+      <w:r>
+        <w:sym w:font="Wingdings" w:char="F0E0"/>
+      </w:r>
+      <w:r>
+        <w:t xml:space="preserve"> and then pick a color by clicking the paint icon next to “Color.” </w:t>
+      </w:r>
       <w:r>
         <w:rPr>
           <w:noProof/>
         </w:rPr>
         <w:drawing>
-          <wp:inline distT="0" distB="0" distL="0" distR="0" wp14:anchorId="221FDAAA" wp14:editId="00E97BF5">
-            <wp:extent cx="2392680" cy="4116080"/>
-            <wp:effectExtent l="0" t="0" r="7620" b="0"/>
-            <wp:docPr id="70" name="Picture 70"/>
+          <wp:inline distT="0" distB="0" distL="0" distR="0" wp14:anchorId="3989B585" wp14:editId="7305706D">
+            <wp:extent cx="387944" cy="203835"/>
+            <wp:effectExtent l="0" t="0" r="0" b="5715"/>
+            <wp:docPr id="67" name="Picture 67"/>
+            <wp:cNvGraphicFramePr>
+              <a:graphicFrameLocks xmlns:a="http://schemas.openxmlformats.org/drawingml/2006/main" noChangeAspect="1"/>
+            </wp:cNvGraphicFramePr>
+            <a:graphic xmlns:a="http://schemas.openxmlformats.org/drawingml/2006/main">
+              <a:graphicData uri="http://schemas.openxmlformats.org/drawingml/2006/picture">
+                <pic:pic xmlns:pic="http://schemas.openxmlformats.org/drawingml/2006/picture">
+                  <pic:nvPicPr>
+                    <pic:cNvPr id="1" name=""/>
+                    <pic:cNvPicPr/>
+                  </pic:nvPicPr>
+                  <pic:blipFill>
+                    <a:blip r:embed="rId33"/>
+                    <a:stretch>
+                      <a:fillRect/>
+                    </a:stretch>
+                  </pic:blipFill>
+                  <pic:spPr>
+                    <a:xfrm>
+                      <a:off x="0" y="0"/>
+                      <a:ext cx="394451" cy="207254"/>
+                    </a:xfrm>
+                    <a:prstGeom prst="rect">
+                      <a:avLst/>
+                    </a:prstGeom>
+                  </pic:spPr>
+                </pic:pic>
+              </a:graphicData>
+            </a:graphic>
+          </wp:inline>
+        </w:drawing>
+      </w:r>
+    </w:p>
+    <w:p>
+      <w:r>
+        <w:t xml:space="preserve"> </w:t>
+      </w:r>
+    </w:p>
+    <w:p>
+      <w:r>
+        <w:rPr>
+          <w:noProof/>
+        </w:rPr>
+        <w:drawing>
+          <wp:inline distT="0" distB="0" distL="0" distR="0" wp14:anchorId="1F110507" wp14:editId="2B947F31">
+            <wp:extent cx="2606040" cy="3478847"/>
+            <wp:effectExtent l="0" t="0" r="3810" b="7620"/>
+            <wp:docPr id="68" name="Picture 68"/>
             <wp:cNvGraphicFramePr>
               <a:graphicFrameLocks xmlns:a="http://schemas.openxmlformats.org/drawingml/2006/main" noChangeAspect="1"/>
             </wp:cNvGraphicFramePr>
@@ -5084,6 +5287,239 @@
                   <pic:spPr>
                     <a:xfrm>
                       <a:off x="0" y="0"/>
+                      <a:ext cx="2608718" cy="3482422"/>
+                    </a:xfrm>
+                    <a:prstGeom prst="rect">
+                      <a:avLst/>
+                    </a:prstGeom>
+                  </pic:spPr>
+                </pic:pic>
+              </a:graphicData>
+            </a:graphic>
+          </wp:inline>
+        </w:drawing>
+      </w:r>
+    </w:p>
+    <w:p/>
+    <w:p>
+      <w:r>
+        <w:lastRenderedPageBreak/>
+        <w:t>Additionally, you can add a “line of best f</w:t>
+      </w:r>
+      <w:r>
+        <w:t xml:space="preserve">it”. To do that, click on the graph and then  </w:t>
+      </w:r>
+      <w:r>
+        <w:rPr>
+          <w:noProof/>
+        </w:rPr>
+        <w:drawing>
+          <wp:inline distT="0" distB="0" distL="0" distR="0" wp14:anchorId="5B7E4D9C" wp14:editId="17743D1B">
+            <wp:extent cx="1303020" cy="265286"/>
+            <wp:effectExtent l="0" t="0" r="0" b="1905"/>
+            <wp:docPr id="64" name="Picture 64"/>
+            <wp:cNvGraphicFramePr>
+              <a:graphicFrameLocks xmlns:a="http://schemas.openxmlformats.org/drawingml/2006/main" noChangeAspect="1"/>
+            </wp:cNvGraphicFramePr>
+            <a:graphic xmlns:a="http://schemas.openxmlformats.org/drawingml/2006/main">
+              <a:graphicData uri="http://schemas.openxmlformats.org/drawingml/2006/picture">
+                <pic:pic xmlns:pic="http://schemas.openxmlformats.org/drawingml/2006/picture">
+                  <pic:nvPicPr>
+                    <pic:cNvPr id="1" name=""/>
+                    <pic:cNvPicPr/>
+                  </pic:nvPicPr>
+                  <pic:blipFill>
+                    <a:blip r:embed="rId29"/>
+                    <a:stretch>
+                      <a:fillRect/>
+                    </a:stretch>
+                  </pic:blipFill>
+                  <pic:spPr>
+                    <a:xfrm>
+                      <a:off x="0" y="0"/>
+                      <a:ext cx="1371991" cy="279328"/>
+                    </a:xfrm>
+                    <a:prstGeom prst="rect">
+                      <a:avLst/>
+                    </a:prstGeom>
+                  </pic:spPr>
+                </pic:pic>
+              </a:graphicData>
+            </a:graphic>
+          </wp:inline>
+        </w:drawing>
+      </w:r>
+      <w:r>
+        <w:t xml:space="preserve"> icon in the “Design” tab. From there click “Trendline”, and then select whichever option you need. “Linear” is usually the option you will want.  </w:t>
+      </w:r>
+    </w:p>
+    <w:p/>
+    <w:p>
+      <w:r>
+        <w:rPr>
+          <w:noProof/>
+        </w:rPr>
+        <w:drawing>
+          <wp:inline distT="0" distB="0" distL="0" distR="0" wp14:anchorId="0DD17033" wp14:editId="6B0C3BD7">
+            <wp:extent cx="5943600" cy="4420235"/>
+            <wp:effectExtent l="0" t="0" r="0" b="0"/>
+            <wp:docPr id="69" name="Picture 69"/>
+            <wp:cNvGraphicFramePr>
+              <a:graphicFrameLocks xmlns:a="http://schemas.openxmlformats.org/drawingml/2006/main" noChangeAspect="1"/>
+            </wp:cNvGraphicFramePr>
+            <a:graphic xmlns:a="http://schemas.openxmlformats.org/drawingml/2006/main">
+              <a:graphicData uri="http://schemas.openxmlformats.org/drawingml/2006/picture">
+                <pic:pic xmlns:pic="http://schemas.openxmlformats.org/drawingml/2006/picture">
+                  <pic:nvPicPr>
+                    <pic:cNvPr id="1" name=""/>
+                    <pic:cNvPicPr/>
+                  </pic:nvPicPr>
+                  <pic:blipFill>
+                    <a:blip r:embed="rId53"/>
+                    <a:stretch>
+                      <a:fillRect/>
+                    </a:stretch>
+                  </pic:blipFill>
+                  <pic:spPr>
+                    <a:xfrm>
+                      <a:off x="0" y="0"/>
+                      <a:ext cx="5943600" cy="4420235"/>
+                    </a:xfrm>
+                    <a:prstGeom prst="rect">
+                      <a:avLst/>
+                    </a:prstGeom>
+                  </pic:spPr>
+                </pic:pic>
+              </a:graphicData>
+            </a:graphic>
+          </wp:inline>
+        </w:drawing>
+      </w:r>
+    </w:p>
+    <w:p/>
+    <w:p>
+      <w:r>
+        <w:t xml:space="preserve">If you are using an older version of Excel, click on the graph and then on the </w:t>
+      </w:r>
+      <w:r>
+        <w:rPr>
+          <w:noProof/>
+        </w:rPr>
+        <w:drawing>
+          <wp:inline distT="0" distB="0" distL="0" distR="0" wp14:anchorId="456BE4AF" wp14:editId="5730E577">
+            <wp:extent cx="552450" cy="609600"/>
+            <wp:effectExtent l="0" t="0" r="0" b="0"/>
+            <wp:docPr id="36" name="Picture 36"/>
+            <wp:cNvGraphicFramePr>
+              <a:graphicFrameLocks xmlns:a="http://schemas.openxmlformats.org/drawingml/2006/main" noChangeAspect="1"/>
+            </wp:cNvGraphicFramePr>
+            <a:graphic xmlns:a="http://schemas.openxmlformats.org/drawingml/2006/main">
+              <a:graphicData uri="http://schemas.openxmlformats.org/drawingml/2006/picture">
+                <pic:pic xmlns:pic="http://schemas.openxmlformats.org/drawingml/2006/picture">
+                  <pic:nvPicPr>
+                    <pic:cNvPr id="0" name=""/>
+                    <pic:cNvPicPr/>
+                  </pic:nvPicPr>
+                  <pic:blipFill>
+                    <a:blip r:embed="rId54"/>
+                    <a:stretch>
+                      <a:fillRect/>
+                    </a:stretch>
+                  </pic:blipFill>
+                  <pic:spPr>
+                    <a:xfrm>
+                      <a:off x="0" y="0"/>
+                      <a:ext cx="552450" cy="609600"/>
+                    </a:xfrm>
+                    <a:prstGeom prst="rect">
+                      <a:avLst/>
+                    </a:prstGeom>
+                  </pic:spPr>
+                </pic:pic>
+              </a:graphicData>
+            </a:graphic>
+          </wp:inline>
+        </w:drawing>
+      </w:r>
+      <w:r>
+        <w:t xml:space="preserve"> icon in the “Layout” tab.</w:t>
+      </w:r>
+    </w:p>
+    <w:p/>
+    <w:p>
+      <w:r>
+        <w:br w:type="page"/>
+      </w:r>
+    </w:p>
+    <w:p>
+      <w:r>
+        <w:lastRenderedPageBreak/>
+        <w:t>If you double click on the line you added, if will pull up another side menu where you can add other components as well. For instance, y</w:t>
+      </w:r>
+      <w:r>
+        <w:t xml:space="preserve">ou </w:t>
+      </w:r>
+      <w:r>
+        <w:t xml:space="preserve">can add the equation of the line to the graph by </w:t>
+      </w:r>
+      <w:r>
+        <w:t>selecting the option to</w:t>
+      </w:r>
+      <w:r>
+        <w:t xml:space="preserve"> “Display Equation on Chart” or </w:t>
+      </w:r>
+      <w:r>
+        <w:t>add the R</w:t>
+      </w:r>
+      <w:r>
+        <w:rPr>
+          <w:vertAlign w:val="superscript"/>
+        </w:rPr>
+        <w:t>2</w:t>
+      </w:r>
+      <w:r>
+        <w:t xml:space="preserve"> value by selecting the option to </w:t>
+      </w:r>
+      <w:r>
+        <w:t xml:space="preserve">“Display R-squared value on chart” if your instructor wants </w:t>
+      </w:r>
+      <w:r>
+        <w:t xml:space="preserve">either of these on your graph.  </w:t>
+      </w:r>
+      <w:r>
+        <w:t xml:space="preserve"> </w:t>
+      </w:r>
+    </w:p>
+    <w:p/>
+    <w:p>
+      <w:r>
+        <w:rPr>
+          <w:noProof/>
+        </w:rPr>
+        <w:drawing>
+          <wp:inline distT="0" distB="0" distL="0" distR="0" wp14:anchorId="221FDAAA" wp14:editId="00E97BF5">
+            <wp:extent cx="2392680" cy="4116080"/>
+            <wp:effectExtent l="0" t="0" r="7620" b="0"/>
+            <wp:docPr id="70" name="Picture 70"/>
+            <wp:cNvGraphicFramePr>
+              <a:graphicFrameLocks xmlns:a="http://schemas.openxmlformats.org/drawingml/2006/main" noChangeAspect="1"/>
+            </wp:cNvGraphicFramePr>
+            <a:graphic xmlns:a="http://schemas.openxmlformats.org/drawingml/2006/main">
+              <a:graphicData uri="http://schemas.openxmlformats.org/drawingml/2006/picture">
+                <pic:pic xmlns:pic="http://schemas.openxmlformats.org/drawingml/2006/picture">
+                  <pic:nvPicPr>
+                    <pic:cNvPr id="1" name=""/>
+                    <pic:cNvPicPr/>
+                  </pic:nvPicPr>
+                  <pic:blipFill>
+                    <a:blip r:embed="rId55"/>
+                    <a:stretch>
+                      <a:fillRect/>
+                    </a:stretch>
+                  </pic:blipFill>
+                  <pic:spPr>
+                    <a:xfrm>
+                      <a:off x="0" y="0"/>
                       <a:ext cx="2409275" cy="4144629"/>
                     </a:xfrm>
                     <a:prstGeom prst="rect">
@@ -5100,8 +5536,8 @@
     <w:p/>
     <w:p/>
     <w:sectPr>
-      <w:headerReference w:type="default" r:id="rId53"/>
-      <w:footerReference w:type="default" r:id="rId54"/>
+      <w:headerReference w:type="default" r:id="rId56"/>
+      <w:footerReference w:type="default" r:id="rId57"/>
       <w:pgSz w:w="12240" w:h="15840"/>
       <w:pgMar w:top="1440" w:right="1440" w:bottom="1440" w:left="1440" w:header="720" w:footer="720" w:gutter="0"/>
       <w:cols w:space="720"/>

</xml_diff>

<commit_message>
small updates to the guides
</commit_message>
<xml_diff>
--- a/Updated Guides/3 Excel Data Entry and Graphs.docx
+++ b/Updated Guides/3 Excel Data Entry and Graphs.docx
@@ -2,7 +2,6 @@
 <file path=word/document.xml><?xml version="1.0" encoding="utf-8"?>
 <w:document xmlns:wpc="http://schemas.microsoft.com/office/word/2010/wordprocessingCanvas" xmlns:cx="http://schemas.microsoft.com/office/drawing/2014/chartex" xmlns:cx1="http://schemas.microsoft.com/office/drawing/2015/9/8/chartex" xmlns:cx2="http://schemas.microsoft.com/office/drawing/2015/10/21/chartex" xmlns:cx3="http://schemas.microsoft.com/office/drawing/2016/5/9/chartex" xmlns:cx4="http://schemas.microsoft.com/office/drawing/2016/5/10/chartex" xmlns:cx5="http://schemas.microsoft.com/office/drawing/2016/5/11/chartex" xmlns:cx6="http://schemas.microsoft.com/office/drawing/2016/5/12/chartex" xmlns:cx7="http://schemas.microsoft.com/office/drawing/2016/5/13/chartex" xmlns:cx8="http://schemas.microsoft.com/office/drawing/2016/5/14/chartex" xmlns:mc="http://schemas.openxmlformats.org/markup-compatibility/2006" xmlns:aink="http://schemas.microsoft.com/office/drawing/2016/ink" xmlns:am3d="http://schemas.microsoft.com/office/drawing/2017/model3d" xmlns:o="urn:schemas-microsoft-com:office:office" xmlns:r="http://schemas.openxmlformats.org/officeDocument/2006/relationships" xmlns:m="http://schemas.openxmlformats.org/officeDocument/2006/math" xmlns:v="urn:schemas-microsoft-com:vml" xmlns:wp14="http://schemas.microsoft.com/office/word/2010/wordprocessingDrawing" xmlns:wp="http://schemas.openxmlformats.org/drawingml/2006/wordprocessingDrawing" xmlns:w10="urn:schemas-microsoft-com:office:word" xmlns:w="http://schemas.openxmlformats.org/wordprocessingml/2006/main" xmlns:w14="http://schemas.microsoft.com/office/word/2010/wordml" xmlns:w15="http://schemas.microsoft.com/office/word/2012/wordml" xmlns:w16cid="http://schemas.microsoft.com/office/word/2016/wordml/cid" xmlns:w16se="http://schemas.microsoft.com/office/word/2015/wordml/symex" xmlns:wpg="http://schemas.microsoft.com/office/word/2010/wordprocessingGroup" xmlns:wpi="http://schemas.microsoft.com/office/word/2010/wordprocessingInk" xmlns:wne="http://schemas.microsoft.com/office/word/2006/wordml" xmlns:wps="http://schemas.microsoft.com/office/word/2010/wordprocessingShape" mc:Ignorable="w14 w15 w16se w16cid wp14">
   <w:body>
-    <w:p/>
     <w:p>
       <w:pPr>
         <w:pStyle w:val="Heading1"/>
@@ -18,21 +17,21 @@
           <w:b/>
           <w:color w:val="000000" w:themeColor="text1"/>
         </w:rPr>
-        <w:t>Entering Data in Excel:</w:t>
-      </w:r>
-    </w:p>
-    <w:p/>
-    <w:p>
-      <w:r>
-        <w:t xml:space="preserve">When we enter data to use in </w:t>
-      </w:r>
-      <w:proofErr w:type="spellStart"/>
-      <w:r>
-        <w:t>JASP</w:t>
-      </w:r>
-      <w:proofErr w:type="spellEnd"/>
-      <w:r>
-        <w:t>, we want to follow the “tidy data” rule. Tidy data is:</w:t>
+        <w:t>E</w:t>
+      </w:r>
+      <w:r>
+        <w:rPr>
+          <w:rFonts w:ascii="Times New Roman" w:hAnsi="Times New Roman" w:cs="Times New Roman"/>
+          <w:b/>
+          <w:color w:val="000000" w:themeColor="text1"/>
+        </w:rPr>
+        <w:t>ntering Data in Excel:</w:t>
+      </w:r>
+    </w:p>
+    <w:p/>
+    <w:p>
+      <w:r>
+        <w:t>When we enter data to use in JASP, we want to follow the “tidy data” rule. Tidy data is:</w:t>
       </w:r>
     </w:p>
     <w:p>
@@ -131,15 +130,11 @@
     </w:p>
     <w:p/>
     <w:p>
-      <w:proofErr w:type="spellStart"/>
-      <w:r>
-        <w:t>JASP</w:t>
-      </w:r>
-      <w:proofErr w:type="spellEnd"/>
-      <w:r>
-        <w:t xml:space="preserve"> will understand that the first row of the dataset is the name of each variable. </w:t>
-      </w:r>
-    </w:p>
+      <w:r>
+        <w:t xml:space="preserve">JASP will understand that the first row of the dataset is the name of each variable. </w:t>
+      </w:r>
+    </w:p>
+    <w:p/>
     <w:p/>
     <w:p/>
     <w:p/>
@@ -211,13 +206,8 @@
     </w:p>
     <w:p/>
     <w:p>
-      <w:proofErr w:type="spellStart"/>
-      <w:r>
-        <w:t>JASP</w:t>
-      </w:r>
-      <w:proofErr w:type="spellEnd"/>
-      <w:r>
-        <w:t xml:space="preserve"> will interpret the second </w:t>
+      <w:r>
+        <w:t xml:space="preserve">JASP will interpret the second </w:t>
       </w:r>
       <w:r>
         <w:rPr>
@@ -258,21 +248,7 @@
         <w:rPr>
           <w:b/>
         </w:rPr>
-        <w:t>, one “</w:t>
-      </w:r>
-      <w:proofErr w:type="gramStart"/>
-      <w:r>
-        <w:rPr>
-          <w:b/>
-        </w:rPr>
-        <w:t>Male ”</w:t>
-      </w:r>
-      <w:proofErr w:type="gramEnd"/>
-      <w:r>
-        <w:rPr>
-          <w:b/>
-        </w:rPr>
-        <w:t>, and one “male ”, you</w:t>
+        <w:t>, one “Male ”, and one “male ”, you</w:t>
       </w:r>
       <w:r>
         <w:rPr>
@@ -459,89 +435,65 @@
     <w:p/>
     <w:p>
       <w:r>
-        <w:t xml:space="preserve">If you want to use your Excel file in </w:t>
+        <w:t xml:space="preserve">If you want to use your Excel file in JASP, you will need to save it as a </w:t>
+      </w:r>
+      <w:r>
+        <w:rPr>
+          <w:b/>
+        </w:rPr>
+        <w:t>.csv</w:t>
+      </w:r>
+      <w:r>
+        <w:rPr>
+          <w:b/>
+        </w:rPr>
+        <w:t xml:space="preserve"> </w:t>
+      </w:r>
+      <w:r>
+        <w:t xml:space="preserve">file. </w:t>
+      </w:r>
+      <w:r>
+        <w:t xml:space="preserve">Normal excel files are </w:t>
+      </w:r>
+      <w:r>
+        <w:rPr>
+          <w:b/>
+        </w:rPr>
+        <w:t>.</w:t>
       </w:r>
       <w:proofErr w:type="spellStart"/>
       <w:r>
-        <w:t>JASP</w:t>
+        <w:rPr>
+          <w:b/>
+        </w:rPr>
+        <w:t>xsl</w:t>
       </w:r>
       <w:proofErr w:type="spellEnd"/>
       <w:r>
-        <w:t xml:space="preserve">, you will need to save it as a </w:t>
-      </w:r>
-      <w:r>
         <w:rPr>
           <w:b/>
         </w:rPr>
-        <w:t>.csv</w:t>
-      </w:r>
+        <w:t xml:space="preserve"> or .</w:t>
+      </w:r>
+      <w:proofErr w:type="spellStart"/>
       <w:r>
         <w:rPr>
           <w:b/>
         </w:rPr>
-        <w:t xml:space="preserve"> </w:t>
-      </w:r>
-      <w:r>
-        <w:t xml:space="preserve">file. </w:t>
-      </w:r>
-      <w:r>
-        <w:t xml:space="preserve">Normal excel files are </w:t>
+        <w:t>xslx</w:t>
+      </w:r>
+      <w:proofErr w:type="spellEnd"/>
+      <w:r>
+        <w:t xml:space="preserve"> but you will want to pick </w:t>
       </w:r>
       <w:r>
         <w:rPr>
           <w:b/>
         </w:rPr>
-        <w:t>.</w:t>
-      </w:r>
-      <w:proofErr w:type="spellStart"/>
-      <w:r>
-        <w:rPr>
-          <w:b/>
-        </w:rPr>
-        <w:t>xsl</w:t>
-      </w:r>
-      <w:proofErr w:type="spellEnd"/>
-      <w:r>
-        <w:rPr>
-          <w:b/>
-        </w:rPr>
-        <w:t xml:space="preserve"> </w:t>
-      </w:r>
-      <w:proofErr w:type="gramStart"/>
-      <w:r>
-        <w:rPr>
-          <w:b/>
-        </w:rPr>
-        <w:t>or .</w:t>
-      </w:r>
-      <w:proofErr w:type="spellStart"/>
-      <w:r>
-        <w:rPr>
-          <w:b/>
-        </w:rPr>
-        <w:t>xslx</w:t>
-      </w:r>
-      <w:proofErr w:type="spellEnd"/>
-      <w:proofErr w:type="gramEnd"/>
-      <w:r>
-        <w:t xml:space="preserve"> but you will want to pick </w:t>
-      </w:r>
-      <w:r>
-        <w:rPr>
-          <w:b/>
-        </w:rPr>
         <w:t xml:space="preserve">Comma Separated Values. </w:t>
       </w:r>
       <w:r>
-        <w:t xml:space="preserve">There are a couple </w:t>
-      </w:r>
-      <w:proofErr w:type="gramStart"/>
-      <w:r>
-        <w:t>options, but</w:t>
-      </w:r>
-      <w:proofErr w:type="gramEnd"/>
-      <w:r>
-        <w:t xml:space="preserve"> use the </w:t>
+        <w:t xml:space="preserve">There are a couple options, but use the </w:t>
       </w:r>
       <w:r>
         <w:t xml:space="preserve">one with no other special indicators (i.e., UTF-8). </w:t>
@@ -672,7 +624,6 @@
         </w:rPr>
         <w:t xml:space="preserve"> Data in </w:t>
       </w:r>
-      <w:proofErr w:type="spellStart"/>
       <w:r>
         <w:rPr>
           <w:rFonts w:ascii="Times New Roman" w:hAnsi="Times New Roman" w:cs="Times New Roman"/>
@@ -681,7 +632,6 @@
         </w:rPr>
         <w:t>JASP</w:t>
       </w:r>
-      <w:proofErr w:type="spellEnd"/>
       <w:r>
         <w:rPr>
           <w:rFonts w:ascii="Times New Roman" w:hAnsi="Times New Roman" w:cs="Times New Roman"/>
@@ -695,15 +645,7 @@
     <w:p/>
     <w:p>
       <w:r>
-        <w:t xml:space="preserve">To open a data </w:t>
-      </w:r>
-      <w:proofErr w:type="gramStart"/>
-      <w:r>
-        <w:t>file</w:t>
-      </w:r>
-      <w:proofErr w:type="gramEnd"/>
-      <w:r>
-        <w:t xml:space="preserve"> click “File” </w:t>
+        <w:t xml:space="preserve">To open a data file click “File” </w:t>
       </w:r>
       <w:r>
         <w:sym w:font="Wingdings" w:char="F0E0"/>
@@ -814,15 +756,7 @@
     <w:p/>
     <w:p>
       <w:r>
-        <w:t xml:space="preserve">If you want to edit the data found in </w:t>
-      </w:r>
-      <w:proofErr w:type="spellStart"/>
-      <w:r>
-        <w:t>JASP</w:t>
-      </w:r>
-      <w:proofErr w:type="spellEnd"/>
-      <w:r>
-        <w:t>, double click on a cell of the data. After you double click, Excel will open, a</w:t>
+        <w:t>If you want to edit the data found in JASP, double click on a cell of the data. After you double click, Excel will open, a</w:t>
       </w:r>
       <w:r>
         <w:t>nd you can edit like we did in E</w:t>
@@ -926,15 +860,7 @@
         <w:sym w:font="Wingdings" w:char="F0E0"/>
       </w:r>
       <w:r>
-        <w:t xml:space="preserve"> “Save”. When you switch back to </w:t>
-      </w:r>
-      <w:proofErr w:type="spellStart"/>
-      <w:r>
-        <w:t>JASP</w:t>
-      </w:r>
-      <w:proofErr w:type="spellEnd"/>
-      <w:r>
-        <w:t xml:space="preserve">, you will see the updated data. </w:t>
+        <w:t xml:space="preserve"> “Save”. When you switch back to JASP, you will see the updated data. </w:t>
       </w:r>
     </w:p>
     <w:p/>
@@ -1088,7 +1014,7 @@
                   <v:h position="#0,#1" xrange="0,21600" yrange="0,10800"/>
                 </v:handles>
               </v:shapetype>
-              <v:shape id="Arrow: Right 74" o:spid="_x0000_s1026" type="#_x0000_t13" style="position:absolute;margin-left:-9.9pt;margin-top:77.85pt;width:119.3pt;height:74.3pt;rotation:-2298160fd;z-index:251683840;visibility:visible;mso-wrap-style:square;mso-width-percent:0;mso-height-percent:0;mso-wrap-distance-left:9pt;mso-wrap-distance-top:0;mso-wrap-distance-right:9pt;mso-wrap-distance-bottom:0;mso-position-horizontal:absolute;mso-position-horizontal-relative:text;mso-position-vertical:absolute;mso-position-vertical-relative:text;mso-width-percent:0;mso-height-percent:0;mso-width-relative:margin;mso-height-relative:margin;v-text-anchor:middle" o:gfxdata="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" adj="14875" fillcolor="black [3200]" strokecolor="black [1600]" strokeweight="1pt">
+              <v:shape id="Arrow: Right 74" o:spid="_x0000_s1026" type="#_x0000_t13" style="position:absolute;margin-left:-9.9pt;margin-top:77.85pt;width:119.3pt;height:74.3pt;rotation:-2298160fd;z-index:251683840;visibility:visible;mso-wrap-style:square;mso-width-percent:0;mso-height-percent:0;mso-wrap-distance-left:9pt;mso-wrap-distance-top:0;mso-wrap-distance-right:9pt;mso-wrap-distance-bottom:0;mso-position-horizontal:absolute;mso-position-horizontal-relative:text;mso-position-vertical:absolute;mso-position-vertical-relative:text;mso-width-percent:0;mso-height-percent:0;mso-width-relative:margin;mso-height-relative:margin;v-text-anchor:middle" o:gfxdata="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" adj="14875" fillcolor="black [3200]" strokecolor="black [1600]" strokeweight="1pt">
                 <v:textbox>
                   <w:txbxContent>
                     <w:p>
@@ -1146,29 +1072,11 @@
           </wp:inline>
         </w:drawing>
       </w:r>
-      <w:bookmarkStart w:id="1" w:name="_GoBack"/>
-      <w:bookmarkEnd w:id="1"/>
-    </w:p>
-    <w:p/>
-    <w:p>
-      <w:r>
-        <w:t xml:space="preserve">If you are using a </w:t>
-      </w:r>
-      <w:proofErr w:type="gramStart"/>
-      <w:r>
-        <w:t>built in</w:t>
-      </w:r>
-      <w:proofErr w:type="gramEnd"/>
-      <w:r>
-        <w:t xml:space="preserve"> dataset for </w:t>
-      </w:r>
-      <w:proofErr w:type="spellStart"/>
-      <w:r>
-        <w:t>JASP</w:t>
-      </w:r>
-      <w:proofErr w:type="spellEnd"/>
-      <w:r>
-        <w:t>, they don’t want you to edit their original data. If you double click on that data, you will see the following box:</w:t>
+    </w:p>
+    <w:p/>
+    <w:p>
+      <w:r>
+        <w:t>If you are using a built in dataset for JASP, they don’t want you to edit their original data. If you double click on that data, you will see the following box:</w:t>
       </w:r>
     </w:p>
     <w:p/>
@@ -1268,23 +1176,7 @@
     <w:p/>
     <w:p>
       <w:r>
-        <w:t xml:space="preserve">In </w:t>
-      </w:r>
-      <w:proofErr w:type="spellStart"/>
-      <w:r>
-        <w:t>JASP</w:t>
-      </w:r>
-      <w:proofErr w:type="spellEnd"/>
-      <w:r>
-        <w:t xml:space="preserve">, you can create graphs based on the analysis options you picked, but they often don’t contain all the information you might want (and you can’t edit them directly). This section will cover how to make graphs in </w:t>
-      </w:r>
-      <w:proofErr w:type="gramStart"/>
-      <w:r>
-        <w:t>Excel</w:t>
-      </w:r>
-      <w:proofErr w:type="gramEnd"/>
-      <w:r>
-        <w:t xml:space="preserve"> so you can control all the parts of the graph yourself. </w:t>
+        <w:t xml:space="preserve">In JASP, you can create graphs based on the analysis options you picked, but they often don’t contain all the information you might want (and you can’t edit them directly). This section will cover how to make graphs in Excel so you can control all the parts of the graph yourself. </w:t>
       </w:r>
       <w:r>
         <w:rPr>
@@ -1455,13 +1347,13 @@
     <w:p/>
     <w:p>
       <w:r>
-        <w:t xml:space="preserve">If you aren’t already given the means and standard deviations of </w:t>
-      </w:r>
-      <w:proofErr w:type="gramStart"/>
-      <w:r>
-        <w:t>you</w:t>
-      </w:r>
-      <w:proofErr w:type="gramEnd"/>
+        <w:t>If you aren’t already given the means and standard deviations of you</w:t>
+      </w:r>
+      <w:r>
+        <w:t>r</w:t>
+      </w:r>
+      <w:bookmarkStart w:id="1" w:name="_GoBack"/>
+      <w:bookmarkEnd w:id="1"/>
       <w:r>
         <w:t xml:space="preserve"> data</w:t>
       </w:r>
@@ -1480,15 +1372,7 @@
         <w:t xml:space="preserve"> before creating a bar graph. </w:t>
       </w:r>
       <w:r>
-        <w:t xml:space="preserve">To do this in </w:t>
-      </w:r>
-      <w:proofErr w:type="spellStart"/>
-      <w:r>
-        <w:t>JASP</w:t>
-      </w:r>
-      <w:proofErr w:type="spellEnd"/>
-      <w:r>
-        <w:t xml:space="preserve">, you will first open your “.csv” file (see the above section). </w:t>
+        <w:t xml:space="preserve">To do this in JASP, you will first open your “.csv” file (see the above section). </w:t>
       </w:r>
     </w:p>
     <w:p/>
@@ -1603,15 +1487,7 @@
     <w:p>
       <w:r>
         <w:lastRenderedPageBreak/>
-        <w:t xml:space="preserve">Since we are wanting to determine if there is a difference between how much men and women love cats, we will need to “split” on gender to get separate values for the </w:t>
-      </w:r>
-      <w:proofErr w:type="gramStart"/>
-      <w:r>
-        <w:t>different levels</w:t>
-      </w:r>
-      <w:proofErr w:type="gramEnd"/>
-      <w:r>
-        <w:t xml:space="preserve"> of gender (men and women</w:t>
+        <w:t>Since we are wanting to determine if there is a difference between how much men and women love cats, we will need to “split” on gender to get separate values for the different levels of gender (men and women</w:t>
       </w:r>
       <w:r>
         <w:t>)</w:t>
@@ -1623,15 +1499,7 @@
         <w:t>Gender</w:t>
       </w:r>
       <w:r>
-        <w:t xml:space="preserve"> to the “Split” </w:t>
-      </w:r>
-      <w:proofErr w:type="gramStart"/>
-      <w:r>
-        <w:t>box, and</w:t>
-      </w:r>
-      <w:proofErr w:type="gramEnd"/>
-      <w:r>
-        <w:t xml:space="preserve"> Loves Cats</w:t>
+        <w:t xml:space="preserve"> to the “Split” box, and Loves Cats</w:t>
       </w:r>
       <w:r>
         <w:t xml:space="preserve"> </w:t>
@@ -1687,15 +1555,7 @@
     <w:p>
       <w:bookmarkStart w:id="2" w:name="_Hlk524389448"/>
       <w:r>
-        <w:t xml:space="preserve">After doing this, </w:t>
-      </w:r>
-      <w:proofErr w:type="spellStart"/>
-      <w:r>
-        <w:t>JASP</w:t>
-      </w:r>
-      <w:proofErr w:type="spellEnd"/>
-      <w:r>
-        <w:t xml:space="preserve"> should </w:t>
+        <w:t xml:space="preserve">After doing this, JASP should </w:t>
       </w:r>
       <w:bookmarkEnd w:id="2"/>
       <w:r>
@@ -1708,26 +1568,10 @@
         <w:t xml:space="preserve"> </w:t>
       </w:r>
       <w:r>
-        <w:t xml:space="preserve">If these values don’t come up automatically, all you </w:t>
-      </w:r>
-      <w:proofErr w:type="gramStart"/>
-      <w:r>
-        <w:t>have to</w:t>
-      </w:r>
-      <w:proofErr w:type="gramEnd"/>
-      <w:r>
-        <w:t xml:space="preserve"> do is click the arrow by “Statistics” and check the boxes for mean and standard deviation. </w:t>
-      </w:r>
-      <w:r>
-        <w:t xml:space="preserve">From here you can just enter these values into an Excel </w:t>
-      </w:r>
-      <w:proofErr w:type="gramStart"/>
-      <w:r>
-        <w:t>sheet</w:t>
-      </w:r>
-      <w:proofErr w:type="gramEnd"/>
-      <w:r>
-        <w:t xml:space="preserve"> so you will have them for making your graph.</w:t>
+        <w:t xml:space="preserve">If these values don’t come up automatically, all you have to do is click the arrow by “Statistics” and check the boxes for mean and standard deviation. </w:t>
+      </w:r>
+      <w:r>
+        <w:t>From here you can just enter these values into an Excel sheet so you will have them for making your graph.</w:t>
       </w:r>
     </w:p>
     <w:p/>
@@ -2747,15 +2591,7 @@
     <w:p>
       <w:r>
         <w:lastRenderedPageBreak/>
-        <w:t xml:space="preserve">The first chart you get is </w:t>
-      </w:r>
-      <w:proofErr w:type="gramStart"/>
-      <w:r>
-        <w:t>pretty bland</w:t>
-      </w:r>
-      <w:proofErr w:type="gramEnd"/>
-      <w:r>
-        <w:t xml:space="preserve">. You will want to delete the “Chart Title” as that is not included in APA style. </w:t>
+        <w:t xml:space="preserve">The first chart you get is pretty bland. You will want to delete the “Chart Title” as that is not included in APA style. </w:t>
       </w:r>
       <w:r>
         <w:t xml:space="preserve">To do this, </w:t>
@@ -2898,18 +2734,10 @@
         <w:t>Change the font by clicking on the words (men/women on the X-Axis) or numbers (Y-Axis)</w:t>
       </w:r>
       <w:r>
-        <w:t xml:space="preserve"> on the </w:t>
-      </w:r>
-      <w:proofErr w:type="gramStart"/>
-      <w:r>
-        <w:t>graph,</w:t>
-      </w:r>
-      <w:r>
-        <w:t xml:space="preserve"> and</w:t>
-      </w:r>
-      <w:proofErr w:type="gramEnd"/>
-      <w:r>
-        <w:t xml:space="preserve"> changing the font under “Home” </w:t>
+        <w:t xml:space="preserve"> on the graph,</w:t>
+      </w:r>
+      <w:r>
+        <w:t xml:space="preserve"> and changing the font under “Home” </w:t>
       </w:r>
       <w:r>
         <w:t xml:space="preserve">tab </w:t>
@@ -3803,15 +3631,7 @@
     </w:p>
     <w:p>
       <w:r>
-        <w:t xml:space="preserve">A side menu for “Format Error Bars” will </w:t>
-      </w:r>
-      <w:proofErr w:type="gramStart"/>
-      <w:r>
-        <w:t>open up</w:t>
-      </w:r>
-      <w:proofErr w:type="gramEnd"/>
-      <w:r>
-        <w:t xml:space="preserve">. </w:t>
+        <w:t xml:space="preserve">A side menu for “Format Error Bars” will open up. </w:t>
       </w:r>
     </w:p>
     <w:p/>
@@ -4044,15 +3864,7 @@
     <w:p>
       <w:r>
         <w:lastRenderedPageBreak/>
-        <w:t xml:space="preserve">After you highlight the cells for the </w:t>
-      </w:r>
-      <w:proofErr w:type="spellStart"/>
-      <w:r>
-        <w:t>SDs</w:t>
-      </w:r>
-      <w:proofErr w:type="spellEnd"/>
-      <w:r>
-        <w:t>, it should look like this below with numbers and codes (may be different cells on your screen):</w:t>
+        <w:t>After you highlight the cells for the SDs, it should look like this below with numbers and codes (may be different cells on your screen):</w:t>
       </w:r>
     </w:p>
     <w:p/>
@@ -4514,15 +4326,7 @@
     <w:p/>
     <w:p>
       <w:r>
-        <w:t xml:space="preserve">Again, </w:t>
-      </w:r>
-      <w:proofErr w:type="gramStart"/>
-      <w:r>
-        <w:t>pretty bland</w:t>
-      </w:r>
-      <w:proofErr w:type="gramEnd"/>
-      <w:r>
-        <w:t xml:space="preserve"> to start with, but you can edit a bunch of things: </w:t>
+        <w:t xml:space="preserve">Again, pretty bland to start with, but you can edit a bunch of things: </w:t>
       </w:r>
     </w:p>
     <w:p/>

</xml_diff>